<commit_message>
created function to add vehicles to garage struct
</commit_message>
<xml_diff>
--- a/2024 COSC292 Assignment 3.docx
+++ b/2024 COSC292 Assignment 3.docx
@@ -104,8 +104,13 @@
         </w:numPr>
       </w:pPr>
       <w:r>
-        <w:t>24 hours or more late: a mark of 0 will be given and no feedback will be provided</w:t>
-      </w:r>
+        <w:t xml:space="preserve">24 hours or more late: a mark of 0 will be given and no feedback will be </w:t>
+      </w:r>
+      <w:proofErr w:type="gramStart"/>
+      <w:r>
+        <w:t>provided</w:t>
+      </w:r>
+      <w:proofErr w:type="gramEnd"/>
     </w:p>
     <w:p>
       <w:pPr>
@@ -160,7 +165,7 @@
         </w:rPr>
         <w:t xml:space="preserve"> if you cannot find a partner). Both students will receive the same mark. Email </w:t>
       </w:r>
-      <w:hyperlink r:id="rId7" w:history="1">
+      <w:hyperlink r:id="rId8" w:history="1">
         <w:r>
           <w:rPr>
             <w:rStyle w:val="Hyperlink"/>
@@ -232,7 +237,15 @@
         <w:t>username2</w:t>
       </w:r>
       <w:r>
-        <w:t xml:space="preserve"> are your SaskPolytech usernames.</w:t>
+        <w:t xml:space="preserve"> are your </w:t>
+      </w:r>
+      <w:proofErr w:type="spellStart"/>
+      <w:r>
+        <w:t>SaskPolytech</w:t>
+      </w:r>
+      <w:proofErr w:type="spellEnd"/>
+      <w:r>
+        <w:t xml:space="preserve"> usernames.</w:t>
       </w:r>
     </w:p>
     <w:p>
@@ -313,8 +326,16 @@
         <w:rPr>
           <w:lang w:val="en-US"/>
         </w:rPr>
-        <w:t>Serialization of a struct</w:t>
-      </w:r>
+        <w:t xml:space="preserve">Serialization of a </w:t>
+      </w:r>
+      <w:proofErr w:type="gramStart"/>
+      <w:r>
+        <w:rPr>
+          <w:lang w:val="en-US"/>
+        </w:rPr>
+        <w:t>struct</w:t>
+      </w:r>
+      <w:proofErr w:type="gramEnd"/>
     </w:p>
     <w:p>
       <w:pPr>
@@ -370,6 +391,7 @@
         </w:rPr>
         <w:t xml:space="preserve">ine in a header file called </w:t>
       </w:r>
+      <w:proofErr w:type="spellStart"/>
       <w:r>
         <w:rPr>
           <w:b/>
@@ -378,6 +400,7 @@
         </w:rPr>
         <w:t>structs.h</w:t>
       </w:r>
+      <w:proofErr w:type="spellEnd"/>
       <w:r>
         <w:rPr>
           <w:lang w:val="en-US"/>
@@ -519,7 +542,29 @@
           <w:sz w:val="19"/>
           <w:szCs w:val="19"/>
         </w:rPr>
-        <w:t>&lt;stdio.h&gt;</w:t>
+        <w:t>&lt;</w:t>
+      </w:r>
+      <w:proofErr w:type="spellStart"/>
+      <w:r>
+        <w:rPr>
+          <w:rFonts w:ascii="Cascadia Mono" w:hAnsi="Cascadia Mono" w:cs="Cascadia Mono"/>
+          <w:color w:val="A31515"/>
+          <w:kern w:val="0"/>
+          <w:sz w:val="19"/>
+          <w:szCs w:val="19"/>
+        </w:rPr>
+        <w:t>stdio.h</w:t>
+      </w:r>
+      <w:proofErr w:type="spellEnd"/>
+      <w:r>
+        <w:rPr>
+          <w:rFonts w:ascii="Cascadia Mono" w:hAnsi="Cascadia Mono" w:cs="Cascadia Mono"/>
+          <w:color w:val="A31515"/>
+          <w:kern w:val="0"/>
+          <w:sz w:val="19"/>
+          <w:szCs w:val="19"/>
+        </w:rPr>
+        <w:t>&gt;</w:t>
       </w:r>
     </w:p>
     <w:p>
@@ -611,6 +656,7 @@
         </w:rPr>
         <w:t xml:space="preserve"> </w:t>
       </w:r>
+      <w:proofErr w:type="gramStart"/>
       <w:r>
         <w:rPr>
           <w:rFonts w:ascii="Cascadia Mono" w:hAnsi="Cascadia Mono" w:cs="Cascadia Mono"/>
@@ -631,6 +677,7 @@
         </w:rPr>
         <w:t>;</w:t>
       </w:r>
+      <w:proofErr w:type="gramEnd"/>
     </w:p>
     <w:p>
       <w:pPr>
@@ -883,6 +930,7 @@
         </w:rPr>
         <w:t xml:space="preserve"> </w:t>
       </w:r>
+      <w:proofErr w:type="gramStart"/>
       <w:r>
         <w:rPr>
           <w:rFonts w:ascii="Cascadia Mono" w:hAnsi="Cascadia Mono" w:cs="Cascadia Mono"/>
@@ -893,6 +941,7 @@
         </w:rPr>
         <w:t>struct</w:t>
       </w:r>
+      <w:proofErr w:type="gramEnd"/>
     </w:p>
     <w:p>
       <w:pPr>
@@ -1008,6 +1057,7 @@
         </w:rPr>
         <w:t>VIN_SIZE</w:t>
       </w:r>
+      <w:proofErr w:type="gramStart"/>
       <w:r>
         <w:rPr>
           <w:rFonts w:ascii="Cascadia Mono" w:hAnsi="Cascadia Mono" w:cs="Cascadia Mono"/>
@@ -1018,6 +1068,7 @@
         </w:rPr>
         <w:t>];</w:t>
       </w:r>
+      <w:proofErr w:type="gramEnd"/>
     </w:p>
     <w:p>
       <w:pPr>
@@ -1061,8 +1112,20 @@
           <w:sz w:val="19"/>
           <w:szCs w:val="19"/>
         </w:rPr>
-        <w:t xml:space="preserve"> Make[</w:t>
-      </w:r>
+        <w:t xml:space="preserve"> </w:t>
+      </w:r>
+      <w:proofErr w:type="gramStart"/>
+      <w:r>
+        <w:rPr>
+          <w:rFonts w:ascii="Cascadia Mono" w:hAnsi="Cascadia Mono" w:cs="Cascadia Mono"/>
+          <w:color w:val="000000"/>
+          <w:kern w:val="0"/>
+          <w:sz w:val="19"/>
+          <w:szCs w:val="19"/>
+        </w:rPr>
+        <w:t>Make[</w:t>
+      </w:r>
+      <w:proofErr w:type="gramEnd"/>
       <w:r>
         <w:rPr>
           <w:rFonts w:ascii="Cascadia Mono" w:hAnsi="Cascadia Mono" w:cs="Cascadia Mono"/>
@@ -1126,8 +1189,20 @@
           <w:sz w:val="19"/>
           <w:szCs w:val="19"/>
         </w:rPr>
-        <w:t xml:space="preserve"> Model[</w:t>
-      </w:r>
+        <w:t xml:space="preserve"> </w:t>
+      </w:r>
+      <w:proofErr w:type="gramStart"/>
+      <w:r>
+        <w:rPr>
+          <w:rFonts w:ascii="Cascadia Mono" w:hAnsi="Cascadia Mono" w:cs="Cascadia Mono"/>
+          <w:color w:val="000000"/>
+          <w:kern w:val="0"/>
+          <w:sz w:val="19"/>
+          <w:szCs w:val="19"/>
+        </w:rPr>
+        <w:t>Model[</w:t>
+      </w:r>
+      <w:proofErr w:type="gramEnd"/>
       <w:r>
         <w:rPr>
           <w:rFonts w:ascii="Cascadia Mono" w:hAnsi="Cascadia Mono" w:cs="Cascadia Mono"/>
@@ -1191,8 +1266,20 @@
           <w:sz w:val="19"/>
           <w:szCs w:val="19"/>
         </w:rPr>
-        <w:t>* Description;</w:t>
-      </w:r>
+        <w:t xml:space="preserve">* </w:t>
+      </w:r>
+      <w:proofErr w:type="gramStart"/>
+      <w:r>
+        <w:rPr>
+          <w:rFonts w:ascii="Cascadia Mono" w:hAnsi="Cascadia Mono" w:cs="Cascadia Mono"/>
+          <w:color w:val="000000"/>
+          <w:kern w:val="0"/>
+          <w:sz w:val="19"/>
+          <w:szCs w:val="19"/>
+        </w:rPr>
+        <w:t>Description;</w:t>
+      </w:r>
+      <w:proofErr w:type="gramEnd"/>
     </w:p>
     <w:p>
       <w:pPr>
@@ -1208,6 +1295,7 @@
           <w:szCs w:val="19"/>
         </w:rPr>
       </w:pPr>
+      <w:proofErr w:type="gramStart"/>
       <w:r>
         <w:rPr>
           <w:rFonts w:ascii="Cascadia Mono" w:hAnsi="Cascadia Mono" w:cs="Cascadia Mono"/>
@@ -1228,6 +1316,7 @@
         </w:rPr>
         <w:t>Vehicle</w:t>
       </w:r>
+      <w:proofErr w:type="gramEnd"/>
       <w:r>
         <w:rPr>
           <w:rFonts w:ascii="Cascadia Mono" w:hAnsi="Cascadia Mono" w:cs="Cascadia Mono"/>
@@ -1288,6 +1377,7 @@
         </w:rPr>
         <w:t xml:space="preserve"> </w:t>
       </w:r>
+      <w:proofErr w:type="gramStart"/>
       <w:r>
         <w:rPr>
           <w:rFonts w:ascii="Cascadia Mono" w:hAnsi="Cascadia Mono" w:cs="Cascadia Mono"/>
@@ -1298,6 +1388,7 @@
         </w:rPr>
         <w:t>struct</w:t>
       </w:r>
+      <w:proofErr w:type="gramEnd"/>
     </w:p>
     <w:p>
       <w:pPr>
@@ -1366,8 +1457,20 @@
           <w:sz w:val="19"/>
           <w:szCs w:val="19"/>
         </w:rPr>
-        <w:t>** Vehicles;</w:t>
-      </w:r>
+        <w:t xml:space="preserve">** </w:t>
+      </w:r>
+      <w:proofErr w:type="gramStart"/>
+      <w:r>
+        <w:rPr>
+          <w:rFonts w:ascii="Cascadia Mono" w:hAnsi="Cascadia Mono" w:cs="Cascadia Mono"/>
+          <w:color w:val="000000"/>
+          <w:kern w:val="0"/>
+          <w:sz w:val="19"/>
+          <w:szCs w:val="19"/>
+        </w:rPr>
+        <w:t>Vehicles;</w:t>
+      </w:r>
+      <w:proofErr w:type="gramEnd"/>
     </w:p>
     <w:p>
       <w:pPr>
@@ -1431,8 +1534,32 @@
           <w:sz w:val="19"/>
           <w:szCs w:val="19"/>
         </w:rPr>
-        <w:t xml:space="preserve"> NumVehicles;</w:t>
-      </w:r>
+        <w:t xml:space="preserve"> </w:t>
+      </w:r>
+      <w:proofErr w:type="spellStart"/>
+      <w:proofErr w:type="gramStart"/>
+      <w:r>
+        <w:rPr>
+          <w:rFonts w:ascii="Cascadia Mono" w:hAnsi="Cascadia Mono" w:cs="Cascadia Mono"/>
+          <w:color w:val="000000"/>
+          <w:kern w:val="0"/>
+          <w:sz w:val="19"/>
+          <w:szCs w:val="19"/>
+        </w:rPr>
+        <w:t>NumVehicles</w:t>
+      </w:r>
+      <w:proofErr w:type="spellEnd"/>
+      <w:r>
+        <w:rPr>
+          <w:rFonts w:ascii="Cascadia Mono" w:hAnsi="Cascadia Mono" w:cs="Cascadia Mono"/>
+          <w:color w:val="000000"/>
+          <w:kern w:val="0"/>
+          <w:sz w:val="19"/>
+          <w:szCs w:val="19"/>
+        </w:rPr>
+        <w:t>;</w:t>
+      </w:r>
+      <w:proofErr w:type="gramEnd"/>
     </w:p>
     <w:p>
       <w:pPr>
@@ -1448,6 +1575,7 @@
           <w:szCs w:val="19"/>
         </w:rPr>
       </w:pPr>
+      <w:proofErr w:type="gramStart"/>
       <w:r>
         <w:rPr>
           <w:rFonts w:ascii="Cascadia Mono" w:hAnsi="Cascadia Mono" w:cs="Cascadia Mono"/>
@@ -1468,6 +1596,7 @@
         </w:rPr>
         <w:t>Garage</w:t>
       </w:r>
+      <w:proofErr w:type="gramEnd"/>
       <w:r>
         <w:rPr>
           <w:rFonts w:ascii="Cascadia Mono" w:hAnsi="Cascadia Mono" w:cs="Cascadia Mono"/>
@@ -1526,8 +1655,32 @@
           <w:sz w:val="19"/>
           <w:szCs w:val="19"/>
         </w:rPr>
-        <w:t>* createVehicle(</w:t>
-      </w:r>
+        <w:t xml:space="preserve">* </w:t>
+      </w:r>
+      <w:proofErr w:type="spellStart"/>
+      <w:proofErr w:type="gramStart"/>
+      <w:r>
+        <w:rPr>
+          <w:rFonts w:ascii="Cascadia Mono" w:hAnsi="Cascadia Mono" w:cs="Cascadia Mono"/>
+          <w:color w:val="000000"/>
+          <w:kern w:val="0"/>
+          <w:sz w:val="19"/>
+          <w:szCs w:val="19"/>
+        </w:rPr>
+        <w:t>createVehicle</w:t>
+      </w:r>
+      <w:proofErr w:type="spellEnd"/>
+      <w:r>
+        <w:rPr>
+          <w:rFonts w:ascii="Cascadia Mono" w:hAnsi="Cascadia Mono" w:cs="Cascadia Mono"/>
+          <w:color w:val="000000"/>
+          <w:kern w:val="0"/>
+          <w:sz w:val="19"/>
+          <w:szCs w:val="19"/>
+        </w:rPr>
+        <w:t>(</w:t>
+      </w:r>
+      <w:proofErr w:type="gramEnd"/>
       <w:r>
         <w:rPr>
           <w:rFonts w:ascii="Cascadia Mono" w:hAnsi="Cascadia Mono" w:cs="Cascadia Mono"/>
@@ -1548,6 +1701,7 @@
         </w:rPr>
         <w:t xml:space="preserve"> </w:t>
       </w:r>
+      <w:proofErr w:type="spellStart"/>
       <w:r>
         <w:rPr>
           <w:rFonts w:ascii="Cascadia Mono" w:hAnsi="Cascadia Mono" w:cs="Cascadia Mono"/>
@@ -1558,6 +1712,7 @@
         </w:rPr>
         <w:t>bVin</w:t>
       </w:r>
+      <w:proofErr w:type="spellEnd"/>
       <w:r>
         <w:rPr>
           <w:rFonts w:ascii="Cascadia Mono" w:hAnsi="Cascadia Mono" w:cs="Cascadia Mono"/>
@@ -1588,6 +1743,7 @@
         </w:rPr>
         <w:t xml:space="preserve"> </w:t>
       </w:r>
+      <w:proofErr w:type="spellStart"/>
       <w:r>
         <w:rPr>
           <w:rFonts w:ascii="Cascadia Mono" w:hAnsi="Cascadia Mono" w:cs="Cascadia Mono"/>
@@ -1598,6 +1754,7 @@
         </w:rPr>
         <w:t>bMake</w:t>
       </w:r>
+      <w:proofErr w:type="spellEnd"/>
       <w:r>
         <w:rPr>
           <w:rFonts w:ascii="Cascadia Mono" w:hAnsi="Cascadia Mono" w:cs="Cascadia Mono"/>
@@ -1628,6 +1785,7 @@
         </w:rPr>
         <w:t xml:space="preserve"> </w:t>
       </w:r>
+      <w:proofErr w:type="spellStart"/>
       <w:r>
         <w:rPr>
           <w:rFonts w:ascii="Cascadia Mono" w:hAnsi="Cascadia Mono" w:cs="Cascadia Mono"/>
@@ -1638,6 +1796,7 @@
         </w:rPr>
         <w:t>bModel</w:t>
       </w:r>
+      <w:proofErr w:type="spellEnd"/>
       <w:r>
         <w:rPr>
           <w:rFonts w:ascii="Cascadia Mono" w:hAnsi="Cascadia Mono" w:cs="Cascadia Mono"/>
@@ -1668,6 +1827,7 @@
         </w:rPr>
         <w:t xml:space="preserve">* </w:t>
       </w:r>
+      <w:proofErr w:type="spellStart"/>
       <w:r>
         <w:rPr>
           <w:rFonts w:ascii="Cascadia Mono" w:hAnsi="Cascadia Mono" w:cs="Cascadia Mono"/>
@@ -1678,6 +1838,7 @@
         </w:rPr>
         <w:t>bDescription</w:t>
       </w:r>
+      <w:proofErr w:type="spellEnd"/>
       <w:r>
         <w:rPr>
           <w:rFonts w:ascii="Cascadia Mono" w:hAnsi="Cascadia Mono" w:cs="Cascadia Mono"/>
@@ -1721,8 +1882,32 @@
           <w:sz w:val="19"/>
           <w:szCs w:val="19"/>
         </w:rPr>
-        <w:t xml:space="preserve"> addVehicleToGarage(</w:t>
-      </w:r>
+        <w:t xml:space="preserve"> </w:t>
+      </w:r>
+      <w:proofErr w:type="spellStart"/>
+      <w:proofErr w:type="gramStart"/>
+      <w:r>
+        <w:rPr>
+          <w:rFonts w:ascii="Cascadia Mono" w:hAnsi="Cascadia Mono" w:cs="Cascadia Mono"/>
+          <w:color w:val="000000"/>
+          <w:kern w:val="0"/>
+          <w:sz w:val="19"/>
+          <w:szCs w:val="19"/>
+        </w:rPr>
+        <w:t>addVehicleToGarage</w:t>
+      </w:r>
+      <w:proofErr w:type="spellEnd"/>
+      <w:r>
+        <w:rPr>
+          <w:rFonts w:ascii="Cascadia Mono" w:hAnsi="Cascadia Mono" w:cs="Cascadia Mono"/>
+          <w:color w:val="000000"/>
+          <w:kern w:val="0"/>
+          <w:sz w:val="19"/>
+          <w:szCs w:val="19"/>
+        </w:rPr>
+        <w:t>(</w:t>
+      </w:r>
+      <w:proofErr w:type="gramEnd"/>
       <w:r>
         <w:rPr>
           <w:rFonts w:ascii="Cascadia Mono" w:hAnsi="Cascadia Mono" w:cs="Cascadia Mono"/>
@@ -1783,6 +1968,7 @@
         </w:rPr>
         <w:t xml:space="preserve">* </w:t>
       </w:r>
+      <w:proofErr w:type="spellStart"/>
       <w:r>
         <w:rPr>
           <w:rFonts w:ascii="Cascadia Mono" w:hAnsi="Cascadia Mono" w:cs="Cascadia Mono"/>
@@ -1793,6 +1979,7 @@
         </w:rPr>
         <w:t>vPtr</w:t>
       </w:r>
+      <w:proofErr w:type="spellEnd"/>
       <w:r>
         <w:rPr>
           <w:rFonts w:ascii="Cascadia Mono" w:hAnsi="Cascadia Mono" w:cs="Cascadia Mono"/>
@@ -1836,8 +2023,32 @@
           <w:sz w:val="19"/>
           <w:szCs w:val="19"/>
         </w:rPr>
-        <w:t xml:space="preserve"> displayVehicle(</w:t>
-      </w:r>
+        <w:t xml:space="preserve"> </w:t>
+      </w:r>
+      <w:proofErr w:type="spellStart"/>
+      <w:proofErr w:type="gramStart"/>
+      <w:r>
+        <w:rPr>
+          <w:rFonts w:ascii="Cascadia Mono" w:hAnsi="Cascadia Mono" w:cs="Cascadia Mono"/>
+          <w:color w:val="000000"/>
+          <w:kern w:val="0"/>
+          <w:sz w:val="19"/>
+          <w:szCs w:val="19"/>
+        </w:rPr>
+        <w:t>displayVehicle</w:t>
+      </w:r>
+      <w:proofErr w:type="spellEnd"/>
+      <w:r>
+        <w:rPr>
+          <w:rFonts w:ascii="Cascadia Mono" w:hAnsi="Cascadia Mono" w:cs="Cascadia Mono"/>
+          <w:color w:val="000000"/>
+          <w:kern w:val="0"/>
+          <w:sz w:val="19"/>
+          <w:szCs w:val="19"/>
+        </w:rPr>
+        <w:t>(</w:t>
+      </w:r>
+      <w:proofErr w:type="gramEnd"/>
       <w:r>
         <w:rPr>
           <w:rFonts w:ascii="Cascadia Mono" w:hAnsi="Cascadia Mono" w:cs="Cascadia Mono"/>
@@ -1911,8 +2122,32 @@
           <w:sz w:val="19"/>
           <w:szCs w:val="19"/>
         </w:rPr>
-        <w:t xml:space="preserve"> displayGarage(</w:t>
-      </w:r>
+        <w:t xml:space="preserve"> </w:t>
+      </w:r>
+      <w:proofErr w:type="spellStart"/>
+      <w:proofErr w:type="gramStart"/>
+      <w:r>
+        <w:rPr>
+          <w:rFonts w:ascii="Cascadia Mono" w:hAnsi="Cascadia Mono" w:cs="Cascadia Mono"/>
+          <w:color w:val="000000"/>
+          <w:kern w:val="0"/>
+          <w:sz w:val="19"/>
+          <w:szCs w:val="19"/>
+        </w:rPr>
+        <w:t>displayGarage</w:t>
+      </w:r>
+      <w:proofErr w:type="spellEnd"/>
+      <w:r>
+        <w:rPr>
+          <w:rFonts w:ascii="Cascadia Mono" w:hAnsi="Cascadia Mono" w:cs="Cascadia Mono"/>
+          <w:color w:val="000000"/>
+          <w:kern w:val="0"/>
+          <w:sz w:val="19"/>
+          <w:szCs w:val="19"/>
+        </w:rPr>
+        <w:t>(</w:t>
+      </w:r>
+      <w:proofErr w:type="gramEnd"/>
       <w:r>
         <w:rPr>
           <w:rFonts w:ascii="Cascadia Mono" w:hAnsi="Cascadia Mono" w:cs="Cascadia Mono"/>
@@ -1986,8 +2221,32 @@
           <w:sz w:val="19"/>
           <w:szCs w:val="19"/>
         </w:rPr>
-        <w:t>* serializeVehicle(</w:t>
-      </w:r>
+        <w:t xml:space="preserve">* </w:t>
+      </w:r>
+      <w:proofErr w:type="spellStart"/>
+      <w:proofErr w:type="gramStart"/>
+      <w:r>
+        <w:rPr>
+          <w:rFonts w:ascii="Cascadia Mono" w:hAnsi="Cascadia Mono" w:cs="Cascadia Mono"/>
+          <w:color w:val="000000"/>
+          <w:kern w:val="0"/>
+          <w:sz w:val="19"/>
+          <w:szCs w:val="19"/>
+        </w:rPr>
+        <w:t>serializeVehicle</w:t>
+      </w:r>
+      <w:proofErr w:type="spellEnd"/>
+      <w:r>
+        <w:rPr>
+          <w:rFonts w:ascii="Cascadia Mono" w:hAnsi="Cascadia Mono" w:cs="Cascadia Mono"/>
+          <w:color w:val="000000"/>
+          <w:kern w:val="0"/>
+          <w:sz w:val="19"/>
+          <w:szCs w:val="19"/>
+        </w:rPr>
+        <w:t>(</w:t>
+      </w:r>
+      <w:proofErr w:type="gramEnd"/>
       <w:r>
         <w:rPr>
           <w:rFonts w:ascii="Cascadia Mono" w:hAnsi="Cascadia Mono" w:cs="Cascadia Mono"/>
@@ -2008,6 +2267,7 @@
         </w:rPr>
         <w:t xml:space="preserve">* </w:t>
       </w:r>
+      <w:proofErr w:type="spellStart"/>
       <w:r>
         <w:rPr>
           <w:rFonts w:ascii="Cascadia Mono" w:hAnsi="Cascadia Mono" w:cs="Cascadia Mono"/>
@@ -2018,6 +2278,7 @@
         </w:rPr>
         <w:t>vPtr</w:t>
       </w:r>
+      <w:proofErr w:type="spellEnd"/>
       <w:r>
         <w:rPr>
           <w:rFonts w:ascii="Cascadia Mono" w:hAnsi="Cascadia Mono" w:cs="Cascadia Mono"/>
@@ -2061,8 +2322,32 @@
           <w:sz w:val="19"/>
           <w:szCs w:val="19"/>
         </w:rPr>
-        <w:t xml:space="preserve"> writeGarageToFile(</w:t>
-      </w:r>
+        <w:t xml:space="preserve"> </w:t>
+      </w:r>
+      <w:proofErr w:type="spellStart"/>
+      <w:proofErr w:type="gramStart"/>
+      <w:r>
+        <w:rPr>
+          <w:rFonts w:ascii="Cascadia Mono" w:hAnsi="Cascadia Mono" w:cs="Cascadia Mono"/>
+          <w:color w:val="000000"/>
+          <w:kern w:val="0"/>
+          <w:sz w:val="19"/>
+          <w:szCs w:val="19"/>
+        </w:rPr>
+        <w:t>writeGarageToFile</w:t>
+      </w:r>
+      <w:proofErr w:type="spellEnd"/>
+      <w:r>
+        <w:rPr>
+          <w:rFonts w:ascii="Cascadia Mono" w:hAnsi="Cascadia Mono" w:cs="Cascadia Mono"/>
+          <w:color w:val="000000"/>
+          <w:kern w:val="0"/>
+          <w:sz w:val="19"/>
+          <w:szCs w:val="19"/>
+        </w:rPr>
+        <w:t>(</w:t>
+      </w:r>
+      <w:proofErr w:type="gramEnd"/>
       <w:r>
         <w:rPr>
           <w:rFonts w:ascii="Cascadia Mono" w:hAnsi="Cascadia Mono" w:cs="Cascadia Mono"/>
@@ -2123,6 +2408,7 @@
         </w:rPr>
         <w:t xml:space="preserve">* </w:t>
       </w:r>
+      <w:proofErr w:type="spellStart"/>
       <w:r>
         <w:rPr>
           <w:rFonts w:ascii="Cascadia Mono" w:hAnsi="Cascadia Mono" w:cs="Cascadia Mono"/>
@@ -2133,6 +2419,7 @@
         </w:rPr>
         <w:t>filePtr</w:t>
       </w:r>
+      <w:proofErr w:type="spellEnd"/>
       <w:r>
         <w:rPr>
           <w:rFonts w:ascii="Cascadia Mono" w:hAnsi="Cascadia Mono" w:cs="Cascadia Mono"/>
@@ -2176,8 +2463,32 @@
           <w:sz w:val="19"/>
           <w:szCs w:val="19"/>
         </w:rPr>
-        <w:t xml:space="preserve"> readGarageFromFile(</w:t>
-      </w:r>
+        <w:t xml:space="preserve"> </w:t>
+      </w:r>
+      <w:proofErr w:type="spellStart"/>
+      <w:proofErr w:type="gramStart"/>
+      <w:r>
+        <w:rPr>
+          <w:rFonts w:ascii="Cascadia Mono" w:hAnsi="Cascadia Mono" w:cs="Cascadia Mono"/>
+          <w:color w:val="000000"/>
+          <w:kern w:val="0"/>
+          <w:sz w:val="19"/>
+          <w:szCs w:val="19"/>
+        </w:rPr>
+        <w:t>readGarageFromFile</w:t>
+      </w:r>
+      <w:proofErr w:type="spellEnd"/>
+      <w:r>
+        <w:rPr>
+          <w:rFonts w:ascii="Cascadia Mono" w:hAnsi="Cascadia Mono" w:cs="Cascadia Mono"/>
+          <w:color w:val="000000"/>
+          <w:kern w:val="0"/>
+          <w:sz w:val="19"/>
+          <w:szCs w:val="19"/>
+        </w:rPr>
+        <w:t>(</w:t>
+      </w:r>
+      <w:proofErr w:type="gramEnd"/>
       <w:r>
         <w:rPr>
           <w:rFonts w:ascii="Cascadia Mono" w:hAnsi="Cascadia Mono" w:cs="Cascadia Mono"/>
@@ -2238,6 +2549,7 @@
         </w:rPr>
         <w:t xml:space="preserve">* </w:t>
       </w:r>
+      <w:proofErr w:type="spellStart"/>
       <w:r>
         <w:rPr>
           <w:rFonts w:ascii="Cascadia Mono" w:hAnsi="Cascadia Mono" w:cs="Cascadia Mono"/>
@@ -2248,6 +2560,7 @@
         </w:rPr>
         <w:t>filePtr</w:t>
       </w:r>
+      <w:proofErr w:type="spellEnd"/>
       <w:r>
         <w:rPr>
           <w:rFonts w:ascii="Cascadia Mono" w:hAnsi="Cascadia Mono" w:cs="Cascadia Mono"/>
@@ -2308,7 +2621,29 @@
           <w:sz w:val="19"/>
           <w:szCs w:val="19"/>
         </w:rPr>
-        <w:t>// !STRUCTS_H</w:t>
+        <w:t>/</w:t>
+      </w:r>
+      <w:proofErr w:type="gramStart"/>
+      <w:r>
+        <w:rPr>
+          <w:rFonts w:ascii="Cascadia Mono" w:hAnsi="Cascadia Mono" w:cs="Cascadia Mono"/>
+          <w:color w:val="008000"/>
+          <w:kern w:val="0"/>
+          <w:sz w:val="19"/>
+          <w:szCs w:val="19"/>
+        </w:rPr>
+        <w:t>/ !STRUCTS</w:t>
+      </w:r>
+      <w:proofErr w:type="gramEnd"/>
+      <w:r>
+        <w:rPr>
+          <w:rFonts w:ascii="Cascadia Mono" w:hAnsi="Cascadia Mono" w:cs="Cascadia Mono"/>
+          <w:color w:val="008000"/>
+          <w:kern w:val="0"/>
+          <w:sz w:val="19"/>
+          <w:szCs w:val="19"/>
+        </w:rPr>
+        <w:t>_H</w:t>
       </w:r>
     </w:p>
     <w:p>
@@ -2322,27 +2657,39 @@
         <w:rPr>
           <w:lang w:val="en-US"/>
         </w:rPr>
-        <w:t>Part A – Creating and working with Vehicles</w:t>
-      </w:r>
-    </w:p>
-    <w:p>
-      <w:pPr>
-        <w:rPr>
-          <w:lang w:val="en-US"/>
-        </w:rPr>
-      </w:pPr>
-      <w:r>
-        <w:rPr>
-          <w:rFonts w:ascii="Cascadia Mono" w:hAnsi="Cascadia Mono" w:cs="Cascadia Mono"/>
-          <w:color w:val="000000"/>
-          <w:kern w:val="0"/>
-          <w:sz w:val="19"/>
-          <w:szCs w:val="19"/>
+        <w:t xml:space="preserve">Part A – Creating and working with </w:t>
+      </w:r>
+      <w:proofErr w:type="gramStart"/>
+      <w:r>
+        <w:rPr>
+          <w:lang w:val="en-US"/>
+        </w:rPr>
+        <w:t>Vehicles</w:t>
+      </w:r>
+      <w:proofErr w:type="gramEnd"/>
+    </w:p>
+    <w:p>
+      <w:pPr>
+        <w:rPr>
+          <w:lang w:val="en-US"/>
+        </w:rPr>
+      </w:pPr>
+      <w:proofErr w:type="spellStart"/>
+      <w:r>
+        <w:rPr>
+          <w:rFonts w:ascii="Cascadia Mono" w:hAnsi="Cascadia Mono" w:cs="Cascadia Mono"/>
+          <w:color w:val="000000"/>
+          <w:kern w:val="0"/>
+          <w:sz w:val="19"/>
+          <w:szCs w:val="19"/>
+          <w:highlight w:val="yellow"/>
         </w:rPr>
         <w:t>createVehicle</w:t>
       </w:r>
-      <w:r>
-        <w:rPr>
+      <w:proofErr w:type="spellEnd"/>
+      <w:r>
+        <w:rPr>
+          <w:highlight w:val="yellow"/>
           <w:lang w:val="en-US"/>
         </w:rPr>
         <w:t xml:space="preserve"> – dynamically allocate a Vehicle struct. Populate with attributes passed in. NOTE – the description is a dynamically allocated null-terminated string of the exact size required. String functions may be used to code this function.</w:t>
@@ -2354,59 +2701,86 @@
           <w:lang w:val="en-US"/>
         </w:rPr>
       </w:pPr>
-      <w:r>
-        <w:rPr>
-          <w:rFonts w:ascii="Cascadia Mono" w:hAnsi="Cascadia Mono" w:cs="Cascadia Mono"/>
-          <w:color w:val="000000"/>
-          <w:kern w:val="0"/>
-          <w:sz w:val="19"/>
-          <w:szCs w:val="19"/>
+      <w:proofErr w:type="spellStart"/>
+      <w:r>
+        <w:rPr>
+          <w:rFonts w:ascii="Cascadia Mono" w:hAnsi="Cascadia Mono" w:cs="Cascadia Mono"/>
+          <w:color w:val="000000"/>
+          <w:kern w:val="0"/>
+          <w:sz w:val="19"/>
+          <w:szCs w:val="19"/>
+          <w:highlight w:val="yellow"/>
         </w:rPr>
         <w:t>addVehicleToGarage</w:t>
       </w:r>
-      <w:r>
-        <w:rPr>
+      <w:proofErr w:type="spellEnd"/>
+      <w:r>
+        <w:rPr>
+          <w:highlight w:val="yellow"/>
           <w:lang w:val="en-US"/>
         </w:rPr>
         <w:t xml:space="preserve"> </w:t>
       </w:r>
       <w:r>
         <w:rPr>
+          <w:highlight w:val="yellow"/>
           <w:lang w:val="en-US"/>
         </w:rPr>
         <w:t>–</w:t>
       </w:r>
       <w:r>
         <w:rPr>
+          <w:highlight w:val="yellow"/>
           <w:lang w:val="en-US"/>
         </w:rPr>
         <w:t xml:space="preserve"> </w:t>
       </w:r>
       <w:r>
         <w:rPr>
-          <w:lang w:val="en-US"/>
-        </w:rPr>
-        <w:t>Note that the garage stores Vehicle pointers, not the structs themselves. Given a garage and a vehicle pointer, add the pointer to the garage Vehicles array. A deep copy of the vehicles is not required – just add the pointer passed in. The Vehicles array is a dynamically allocated array of Vehicle pointers. It must be expanded to add a new pointer. NumVehicles must also be incremented.</w:t>
-      </w:r>
-    </w:p>
-    <w:p>
-      <w:pPr>
-        <w:rPr>
-          <w:lang w:val="en-US"/>
-        </w:rPr>
-      </w:pPr>
-      <w:r>
-        <w:rPr>
-          <w:rFonts w:ascii="Cascadia Mono" w:hAnsi="Cascadia Mono" w:cs="Cascadia Mono"/>
-          <w:color w:val="000000"/>
-          <w:kern w:val="0"/>
-          <w:sz w:val="19"/>
-          <w:szCs w:val="19"/>
+          <w:highlight w:val="yellow"/>
+          <w:lang w:val="en-US"/>
+        </w:rPr>
+        <w:t xml:space="preserve">Note that the garage stores Vehicle pointers, not the structs themselves. Given a garage and a vehicle pointer, add the pointer to the garage Vehicles array. A deep copy of the vehicles is not required – just add the pointer passed in. The Vehicles array is a dynamically allocated array of Vehicle pointers. It must be expanded to add a new pointer. </w:t>
+      </w:r>
+      <w:proofErr w:type="spellStart"/>
+      <w:r>
+        <w:rPr>
+          <w:highlight w:val="yellow"/>
+          <w:lang w:val="en-US"/>
+        </w:rPr>
+        <w:t>NumVehicles</w:t>
+      </w:r>
+      <w:proofErr w:type="spellEnd"/>
+      <w:r>
+        <w:rPr>
+          <w:highlight w:val="yellow"/>
+          <w:lang w:val="en-US"/>
+        </w:rPr>
+        <w:t xml:space="preserve"> must also be incremented.</w:t>
+      </w:r>
+    </w:p>
+    <w:p>
+      <w:pPr>
+        <w:rPr>
+          <w:lang w:val="en-US"/>
+        </w:rPr>
+      </w:pPr>
+      <w:proofErr w:type="spellStart"/>
+      <w:r>
+        <w:rPr>
+          <w:rFonts w:ascii="Cascadia Mono" w:hAnsi="Cascadia Mono" w:cs="Cascadia Mono"/>
+          <w:color w:val="000000"/>
+          <w:kern w:val="0"/>
+          <w:sz w:val="19"/>
+          <w:szCs w:val="19"/>
+          <w:highlight w:val="yellow"/>
         </w:rPr>
         <w:t>displayVehicle</w:t>
       </w:r>
-      <w:r>
-        <w:rPr>
+      <w:proofErr w:type="spellEnd"/>
+      <w:r>
+        <w:rPr>
+          <w:highlight w:val="yellow"/>
           <w:lang w:val="en-US"/>
         </w:rPr>
         <w:t xml:space="preserve"> – Display the attributes of a vehicle to the console window.</w:t>
@@ -2418,6 +2792,7 @@
           <w:lang w:val="en-US"/>
         </w:rPr>
       </w:pPr>
+      <w:proofErr w:type="spellStart"/>
       <w:r>
         <w:rPr>
           <w:rFonts w:ascii="Cascadia Mono" w:hAnsi="Cascadia Mono" w:cs="Cascadia Mono"/>
@@ -2428,6 +2803,7 @@
         </w:rPr>
         <w:t>displayGarage</w:t>
       </w:r>
+      <w:proofErr w:type="spellEnd"/>
       <w:r>
         <w:rPr>
           <w:lang w:val="en-US"/>
@@ -2447,6 +2823,7 @@
         </w:rPr>
         <w:t xml:space="preserve">Test code (in </w:t>
       </w:r>
+      <w:proofErr w:type="spellStart"/>
       <w:r>
         <w:rPr>
           <w:b/>
@@ -2455,6 +2832,7 @@
         </w:rPr>
         <w:t>program.c</w:t>
       </w:r>
+      <w:proofErr w:type="spellEnd"/>
       <w:r>
         <w:rPr>
           <w:lang w:val="en-US"/>
@@ -2579,6 +2957,8 @@
         </w:rPr>
         <w:t xml:space="preserve"> </w:t>
       </w:r>
+      <w:proofErr w:type="spellStart"/>
+      <w:proofErr w:type="gramStart"/>
       <w:r>
         <w:rPr>
           <w:rFonts w:ascii="Cascadia Mono" w:hAnsi="Cascadia Mono" w:cs="Cascadia Mono"/>
@@ -2597,8 +2977,20 @@
           <w:sz w:val="19"/>
           <w:szCs w:val="19"/>
         </w:rPr>
-        <w:t>nterVehicles(</w:t>
-      </w:r>
+        <w:t>nterVehicles</w:t>
+      </w:r>
+      <w:proofErr w:type="spellEnd"/>
+      <w:r>
+        <w:rPr>
+          <w:rFonts w:ascii="Cascadia Mono" w:hAnsi="Cascadia Mono" w:cs="Cascadia Mono"/>
+          <w:color w:val="000000"/>
+          <w:kern w:val="0"/>
+          <w:sz w:val="19"/>
+          <w:szCs w:val="19"/>
+        </w:rPr>
+        <w:t>(</w:t>
+      </w:r>
+      <w:proofErr w:type="gramEnd"/>
       <w:r>
         <w:rPr>
           <w:rFonts w:ascii="Cascadia Mono" w:hAnsi="Cascadia Mono" w:cs="Cascadia Mono"/>
@@ -2707,8 +3099,32 @@
           <w:sz w:val="19"/>
           <w:szCs w:val="19"/>
         </w:rPr>
-        <w:t xml:space="preserve"> bVin[</w:t>
-      </w:r>
+        <w:t xml:space="preserve"> </w:t>
+      </w:r>
+      <w:proofErr w:type="spellStart"/>
+      <w:proofErr w:type="gramStart"/>
+      <w:r>
+        <w:rPr>
+          <w:rFonts w:ascii="Cascadia Mono" w:hAnsi="Cascadia Mono" w:cs="Cascadia Mono"/>
+          <w:color w:val="000000"/>
+          <w:kern w:val="0"/>
+          <w:sz w:val="19"/>
+          <w:szCs w:val="19"/>
+        </w:rPr>
+        <w:t>bVin</w:t>
+      </w:r>
+      <w:proofErr w:type="spellEnd"/>
+      <w:r>
+        <w:rPr>
+          <w:rFonts w:ascii="Cascadia Mono" w:hAnsi="Cascadia Mono" w:cs="Cascadia Mono"/>
+          <w:color w:val="000000"/>
+          <w:kern w:val="0"/>
+          <w:sz w:val="19"/>
+          <w:szCs w:val="19"/>
+        </w:rPr>
+        <w:t>[</w:t>
+      </w:r>
+      <w:proofErr w:type="gramEnd"/>
       <w:r>
         <w:rPr>
           <w:rFonts w:ascii="Cascadia Mono" w:hAnsi="Cascadia Mono" w:cs="Cascadia Mono"/>
@@ -2772,8 +3188,32 @@
           <w:sz w:val="19"/>
           <w:szCs w:val="19"/>
         </w:rPr>
-        <w:t xml:space="preserve"> bMake[</w:t>
-      </w:r>
+        <w:t xml:space="preserve"> </w:t>
+      </w:r>
+      <w:proofErr w:type="spellStart"/>
+      <w:proofErr w:type="gramStart"/>
+      <w:r>
+        <w:rPr>
+          <w:rFonts w:ascii="Cascadia Mono" w:hAnsi="Cascadia Mono" w:cs="Cascadia Mono"/>
+          <w:color w:val="000000"/>
+          <w:kern w:val="0"/>
+          <w:sz w:val="19"/>
+          <w:szCs w:val="19"/>
+        </w:rPr>
+        <w:t>bMake</w:t>
+      </w:r>
+      <w:proofErr w:type="spellEnd"/>
+      <w:r>
+        <w:rPr>
+          <w:rFonts w:ascii="Cascadia Mono" w:hAnsi="Cascadia Mono" w:cs="Cascadia Mono"/>
+          <w:color w:val="000000"/>
+          <w:kern w:val="0"/>
+          <w:sz w:val="19"/>
+          <w:szCs w:val="19"/>
+        </w:rPr>
+        <w:t>[</w:t>
+      </w:r>
+      <w:proofErr w:type="gramEnd"/>
       <w:r>
         <w:rPr>
           <w:rFonts w:ascii="Cascadia Mono" w:hAnsi="Cascadia Mono" w:cs="Cascadia Mono"/>
@@ -2837,8 +3277,32 @@
           <w:sz w:val="19"/>
           <w:szCs w:val="19"/>
         </w:rPr>
-        <w:t xml:space="preserve"> bModel[</w:t>
-      </w:r>
+        <w:t xml:space="preserve"> </w:t>
+      </w:r>
+      <w:proofErr w:type="spellStart"/>
+      <w:proofErr w:type="gramStart"/>
+      <w:r>
+        <w:rPr>
+          <w:rFonts w:ascii="Cascadia Mono" w:hAnsi="Cascadia Mono" w:cs="Cascadia Mono"/>
+          <w:color w:val="000000"/>
+          <w:kern w:val="0"/>
+          <w:sz w:val="19"/>
+          <w:szCs w:val="19"/>
+        </w:rPr>
+        <w:t>bModel</w:t>
+      </w:r>
+      <w:proofErr w:type="spellEnd"/>
+      <w:r>
+        <w:rPr>
+          <w:rFonts w:ascii="Cascadia Mono" w:hAnsi="Cascadia Mono" w:cs="Cascadia Mono"/>
+          <w:color w:val="000000"/>
+          <w:kern w:val="0"/>
+          <w:sz w:val="19"/>
+          <w:szCs w:val="19"/>
+        </w:rPr>
+        <w:t>[</w:t>
+      </w:r>
+      <w:proofErr w:type="gramEnd"/>
       <w:r>
         <w:rPr>
           <w:rFonts w:ascii="Cascadia Mono" w:hAnsi="Cascadia Mono" w:cs="Cascadia Mono"/>
@@ -2902,8 +3366,32 @@
           <w:sz w:val="19"/>
           <w:szCs w:val="19"/>
         </w:rPr>
-        <w:t xml:space="preserve"> bDescription[</w:t>
-      </w:r>
+        <w:t xml:space="preserve"> </w:t>
+      </w:r>
+      <w:proofErr w:type="spellStart"/>
+      <w:proofErr w:type="gramStart"/>
+      <w:r>
+        <w:rPr>
+          <w:rFonts w:ascii="Cascadia Mono" w:hAnsi="Cascadia Mono" w:cs="Cascadia Mono"/>
+          <w:color w:val="000000"/>
+          <w:kern w:val="0"/>
+          <w:sz w:val="19"/>
+          <w:szCs w:val="19"/>
+        </w:rPr>
+        <w:t>bDescription</w:t>
+      </w:r>
+      <w:proofErr w:type="spellEnd"/>
+      <w:r>
+        <w:rPr>
+          <w:rFonts w:ascii="Cascadia Mono" w:hAnsi="Cascadia Mono" w:cs="Cascadia Mono"/>
+          <w:color w:val="000000"/>
+          <w:kern w:val="0"/>
+          <w:sz w:val="19"/>
+          <w:szCs w:val="19"/>
+        </w:rPr>
+        <w:t>[</w:t>
+      </w:r>
+      <w:proofErr w:type="gramEnd"/>
       <w:r>
         <w:rPr>
           <w:rFonts w:ascii="Cascadia Mono" w:hAnsi="Cascadia Mono" w:cs="Cascadia Mono"/>
@@ -3002,7 +3490,73 @@
           <w:sz w:val="19"/>
           <w:szCs w:val="19"/>
         </w:rPr>
-        <w:t xml:space="preserve"> i = 0; i &lt; 3; i++)</w:t>
+        <w:t xml:space="preserve"> </w:t>
+      </w:r>
+      <w:proofErr w:type="spellStart"/>
+      <w:r>
+        <w:rPr>
+          <w:rFonts w:ascii="Cascadia Mono" w:hAnsi="Cascadia Mono" w:cs="Cascadia Mono"/>
+          <w:color w:val="000000"/>
+          <w:kern w:val="0"/>
+          <w:sz w:val="19"/>
+          <w:szCs w:val="19"/>
+        </w:rPr>
+        <w:t>i</w:t>
+      </w:r>
+      <w:proofErr w:type="spellEnd"/>
+      <w:r>
+        <w:rPr>
+          <w:rFonts w:ascii="Cascadia Mono" w:hAnsi="Cascadia Mono" w:cs="Cascadia Mono"/>
+          <w:color w:val="000000"/>
+          <w:kern w:val="0"/>
+          <w:sz w:val="19"/>
+          <w:szCs w:val="19"/>
+        </w:rPr>
+        <w:t xml:space="preserve"> = 0; </w:t>
+      </w:r>
+      <w:proofErr w:type="spellStart"/>
+      <w:r>
+        <w:rPr>
+          <w:rFonts w:ascii="Cascadia Mono" w:hAnsi="Cascadia Mono" w:cs="Cascadia Mono"/>
+          <w:color w:val="000000"/>
+          <w:kern w:val="0"/>
+          <w:sz w:val="19"/>
+          <w:szCs w:val="19"/>
+        </w:rPr>
+        <w:t>i</w:t>
+      </w:r>
+      <w:proofErr w:type="spellEnd"/>
+      <w:r>
+        <w:rPr>
+          <w:rFonts w:ascii="Cascadia Mono" w:hAnsi="Cascadia Mono" w:cs="Cascadia Mono"/>
+          <w:color w:val="000000"/>
+          <w:kern w:val="0"/>
+          <w:sz w:val="19"/>
+          <w:szCs w:val="19"/>
+        </w:rPr>
+        <w:t xml:space="preserve"> &lt; 3; </w:t>
+      </w:r>
+      <w:proofErr w:type="spellStart"/>
+      <w:r>
+        <w:rPr>
+          <w:rFonts w:ascii="Cascadia Mono" w:hAnsi="Cascadia Mono" w:cs="Cascadia Mono"/>
+          <w:color w:val="000000"/>
+          <w:kern w:val="0"/>
+          <w:sz w:val="19"/>
+          <w:szCs w:val="19"/>
+        </w:rPr>
+        <w:t>i</w:t>
+      </w:r>
+      <w:proofErr w:type="spellEnd"/>
+      <w:r>
+        <w:rPr>
+          <w:rFonts w:ascii="Cascadia Mono" w:hAnsi="Cascadia Mono" w:cs="Cascadia Mono"/>
+          <w:color w:val="000000"/>
+          <w:kern w:val="0"/>
+          <w:sz w:val="19"/>
+          <w:szCs w:val="19"/>
+        </w:rPr>
+        <w:t>++)</w:t>
       </w:r>
     </w:p>
     <w:p>
@@ -3064,8 +3618,31 @@
           <w:szCs w:val="19"/>
         </w:rPr>
         <w:tab/>
-        <w:t>printf(</w:t>
-      </w:r>
+      </w:r>
+      <w:proofErr w:type="spellStart"/>
+      <w:proofErr w:type="gramStart"/>
+      <w:r>
+        <w:rPr>
+          <w:rFonts w:ascii="Cascadia Mono" w:hAnsi="Cascadia Mono" w:cs="Cascadia Mono"/>
+          <w:color w:val="000000"/>
+          <w:kern w:val="0"/>
+          <w:sz w:val="19"/>
+          <w:szCs w:val="19"/>
+        </w:rPr>
+        <w:t>printf</w:t>
+      </w:r>
+      <w:proofErr w:type="spellEnd"/>
+      <w:r>
+        <w:rPr>
+          <w:rFonts w:ascii="Cascadia Mono" w:hAnsi="Cascadia Mono" w:cs="Cascadia Mono"/>
+          <w:color w:val="000000"/>
+          <w:kern w:val="0"/>
+          <w:sz w:val="19"/>
+          <w:szCs w:val="19"/>
+        </w:rPr>
+        <w:t>(</w:t>
+      </w:r>
+      <w:proofErr w:type="gramEnd"/>
       <w:r>
         <w:rPr>
           <w:rFonts w:ascii="Cascadia Mono" w:hAnsi="Cascadia Mono" w:cs="Cascadia Mono"/>
@@ -3121,7 +3698,62 @@
           <w:szCs w:val="19"/>
         </w:rPr>
         <w:tab/>
-        <w:t xml:space="preserve">gets_s(bVin, </w:t>
+      </w:r>
+      <w:proofErr w:type="spellStart"/>
+      <w:r>
+        <w:rPr>
+          <w:rFonts w:ascii="Cascadia Mono" w:hAnsi="Cascadia Mono" w:cs="Cascadia Mono"/>
+          <w:color w:val="000000"/>
+          <w:kern w:val="0"/>
+          <w:sz w:val="19"/>
+          <w:szCs w:val="19"/>
+        </w:rPr>
+        <w:t>gets_</w:t>
+      </w:r>
+      <w:proofErr w:type="gramStart"/>
+      <w:r>
+        <w:rPr>
+          <w:rFonts w:ascii="Cascadia Mono" w:hAnsi="Cascadia Mono" w:cs="Cascadia Mono"/>
+          <w:color w:val="000000"/>
+          <w:kern w:val="0"/>
+          <w:sz w:val="19"/>
+          <w:szCs w:val="19"/>
+        </w:rPr>
+        <w:t>s</w:t>
+      </w:r>
+      <w:proofErr w:type="spellEnd"/>
+      <w:r>
+        <w:rPr>
+          <w:rFonts w:ascii="Cascadia Mono" w:hAnsi="Cascadia Mono" w:cs="Cascadia Mono"/>
+          <w:color w:val="000000"/>
+          <w:kern w:val="0"/>
+          <w:sz w:val="19"/>
+          <w:szCs w:val="19"/>
+        </w:rPr>
+        <w:t>(</w:t>
+      </w:r>
+      <w:proofErr w:type="spellStart"/>
+      <w:proofErr w:type="gramEnd"/>
+      <w:r>
+        <w:rPr>
+          <w:rFonts w:ascii="Cascadia Mono" w:hAnsi="Cascadia Mono" w:cs="Cascadia Mono"/>
+          <w:color w:val="000000"/>
+          <w:kern w:val="0"/>
+          <w:sz w:val="19"/>
+          <w:szCs w:val="19"/>
+        </w:rPr>
+        <w:t>bVin</w:t>
+      </w:r>
+      <w:proofErr w:type="spellEnd"/>
+      <w:r>
+        <w:rPr>
+          <w:rFonts w:ascii="Cascadia Mono" w:hAnsi="Cascadia Mono" w:cs="Cascadia Mono"/>
+          <w:color w:val="000000"/>
+          <w:kern w:val="0"/>
+          <w:sz w:val="19"/>
+          <w:szCs w:val="19"/>
+        </w:rPr>
+        <w:t xml:space="preserve">, </w:t>
       </w:r>
       <w:r>
         <w:rPr>
@@ -3177,8 +3809,31 @@
           <w:szCs w:val="19"/>
         </w:rPr>
         <w:tab/>
-        <w:t>printf(</w:t>
-      </w:r>
+      </w:r>
+      <w:proofErr w:type="spellStart"/>
+      <w:proofErr w:type="gramStart"/>
+      <w:r>
+        <w:rPr>
+          <w:rFonts w:ascii="Cascadia Mono" w:hAnsi="Cascadia Mono" w:cs="Cascadia Mono"/>
+          <w:color w:val="000000"/>
+          <w:kern w:val="0"/>
+          <w:sz w:val="19"/>
+          <w:szCs w:val="19"/>
+        </w:rPr>
+        <w:t>printf</w:t>
+      </w:r>
+      <w:proofErr w:type="spellEnd"/>
+      <w:r>
+        <w:rPr>
+          <w:rFonts w:ascii="Cascadia Mono" w:hAnsi="Cascadia Mono" w:cs="Cascadia Mono"/>
+          <w:color w:val="000000"/>
+          <w:kern w:val="0"/>
+          <w:sz w:val="19"/>
+          <w:szCs w:val="19"/>
+        </w:rPr>
+        <w:t>(</w:t>
+      </w:r>
+      <w:proofErr w:type="gramEnd"/>
       <w:r>
         <w:rPr>
           <w:rFonts w:ascii="Cascadia Mono" w:hAnsi="Cascadia Mono" w:cs="Cascadia Mono"/>
@@ -3233,7 +3888,62 @@
           <w:szCs w:val="19"/>
         </w:rPr>
         <w:tab/>
-        <w:t xml:space="preserve">gets_s(bMake, </w:t>
+      </w:r>
+      <w:proofErr w:type="spellStart"/>
+      <w:r>
+        <w:rPr>
+          <w:rFonts w:ascii="Cascadia Mono" w:hAnsi="Cascadia Mono" w:cs="Cascadia Mono"/>
+          <w:color w:val="000000"/>
+          <w:kern w:val="0"/>
+          <w:sz w:val="19"/>
+          <w:szCs w:val="19"/>
+        </w:rPr>
+        <w:t>gets_</w:t>
+      </w:r>
+      <w:proofErr w:type="gramStart"/>
+      <w:r>
+        <w:rPr>
+          <w:rFonts w:ascii="Cascadia Mono" w:hAnsi="Cascadia Mono" w:cs="Cascadia Mono"/>
+          <w:color w:val="000000"/>
+          <w:kern w:val="0"/>
+          <w:sz w:val="19"/>
+          <w:szCs w:val="19"/>
+        </w:rPr>
+        <w:t>s</w:t>
+      </w:r>
+      <w:proofErr w:type="spellEnd"/>
+      <w:r>
+        <w:rPr>
+          <w:rFonts w:ascii="Cascadia Mono" w:hAnsi="Cascadia Mono" w:cs="Cascadia Mono"/>
+          <w:color w:val="000000"/>
+          <w:kern w:val="0"/>
+          <w:sz w:val="19"/>
+          <w:szCs w:val="19"/>
+        </w:rPr>
+        <w:t>(</w:t>
+      </w:r>
+      <w:proofErr w:type="spellStart"/>
+      <w:proofErr w:type="gramEnd"/>
+      <w:r>
+        <w:rPr>
+          <w:rFonts w:ascii="Cascadia Mono" w:hAnsi="Cascadia Mono" w:cs="Cascadia Mono"/>
+          <w:color w:val="000000"/>
+          <w:kern w:val="0"/>
+          <w:sz w:val="19"/>
+          <w:szCs w:val="19"/>
+        </w:rPr>
+        <w:t>bMake</w:t>
+      </w:r>
+      <w:proofErr w:type="spellEnd"/>
+      <w:r>
+        <w:rPr>
+          <w:rFonts w:ascii="Cascadia Mono" w:hAnsi="Cascadia Mono" w:cs="Cascadia Mono"/>
+          <w:color w:val="000000"/>
+          <w:kern w:val="0"/>
+          <w:sz w:val="19"/>
+          <w:szCs w:val="19"/>
+        </w:rPr>
+        <w:t xml:space="preserve">, </w:t>
       </w:r>
       <w:r>
         <w:rPr>
@@ -3289,8 +3999,31 @@
           <w:szCs w:val="19"/>
         </w:rPr>
         <w:tab/>
-        <w:t>printf(</w:t>
-      </w:r>
+      </w:r>
+      <w:proofErr w:type="spellStart"/>
+      <w:proofErr w:type="gramStart"/>
+      <w:r>
+        <w:rPr>
+          <w:rFonts w:ascii="Cascadia Mono" w:hAnsi="Cascadia Mono" w:cs="Cascadia Mono"/>
+          <w:color w:val="000000"/>
+          <w:kern w:val="0"/>
+          <w:sz w:val="19"/>
+          <w:szCs w:val="19"/>
+        </w:rPr>
+        <w:t>printf</w:t>
+      </w:r>
+      <w:proofErr w:type="spellEnd"/>
+      <w:r>
+        <w:rPr>
+          <w:rFonts w:ascii="Cascadia Mono" w:hAnsi="Cascadia Mono" w:cs="Cascadia Mono"/>
+          <w:color w:val="000000"/>
+          <w:kern w:val="0"/>
+          <w:sz w:val="19"/>
+          <w:szCs w:val="19"/>
+        </w:rPr>
+        <w:t>(</w:t>
+      </w:r>
+      <w:proofErr w:type="gramEnd"/>
       <w:r>
         <w:rPr>
           <w:rFonts w:ascii="Cascadia Mono" w:hAnsi="Cascadia Mono" w:cs="Cascadia Mono"/>
@@ -3345,7 +4078,62 @@
           <w:szCs w:val="19"/>
         </w:rPr>
         <w:tab/>
-        <w:t xml:space="preserve">gets_s(bModel, </w:t>
+      </w:r>
+      <w:proofErr w:type="spellStart"/>
+      <w:r>
+        <w:rPr>
+          <w:rFonts w:ascii="Cascadia Mono" w:hAnsi="Cascadia Mono" w:cs="Cascadia Mono"/>
+          <w:color w:val="000000"/>
+          <w:kern w:val="0"/>
+          <w:sz w:val="19"/>
+          <w:szCs w:val="19"/>
+        </w:rPr>
+        <w:t>gets_</w:t>
+      </w:r>
+      <w:proofErr w:type="gramStart"/>
+      <w:r>
+        <w:rPr>
+          <w:rFonts w:ascii="Cascadia Mono" w:hAnsi="Cascadia Mono" w:cs="Cascadia Mono"/>
+          <w:color w:val="000000"/>
+          <w:kern w:val="0"/>
+          <w:sz w:val="19"/>
+          <w:szCs w:val="19"/>
+        </w:rPr>
+        <w:t>s</w:t>
+      </w:r>
+      <w:proofErr w:type="spellEnd"/>
+      <w:r>
+        <w:rPr>
+          <w:rFonts w:ascii="Cascadia Mono" w:hAnsi="Cascadia Mono" w:cs="Cascadia Mono"/>
+          <w:color w:val="000000"/>
+          <w:kern w:val="0"/>
+          <w:sz w:val="19"/>
+          <w:szCs w:val="19"/>
+        </w:rPr>
+        <w:t>(</w:t>
+      </w:r>
+      <w:proofErr w:type="spellStart"/>
+      <w:proofErr w:type="gramEnd"/>
+      <w:r>
+        <w:rPr>
+          <w:rFonts w:ascii="Cascadia Mono" w:hAnsi="Cascadia Mono" w:cs="Cascadia Mono"/>
+          <w:color w:val="000000"/>
+          <w:kern w:val="0"/>
+          <w:sz w:val="19"/>
+          <w:szCs w:val="19"/>
+        </w:rPr>
+        <w:t>bModel</w:t>
+      </w:r>
+      <w:proofErr w:type="spellEnd"/>
+      <w:r>
+        <w:rPr>
+          <w:rFonts w:ascii="Cascadia Mono" w:hAnsi="Cascadia Mono" w:cs="Cascadia Mono"/>
+          <w:color w:val="000000"/>
+          <w:kern w:val="0"/>
+          <w:sz w:val="19"/>
+          <w:szCs w:val="19"/>
+        </w:rPr>
+        <w:t xml:space="preserve">, </w:t>
       </w:r>
       <w:r>
         <w:rPr>
@@ -3401,8 +4189,31 @@
           <w:szCs w:val="19"/>
         </w:rPr>
         <w:tab/>
-        <w:t>printf(</w:t>
-      </w:r>
+      </w:r>
+      <w:proofErr w:type="spellStart"/>
+      <w:proofErr w:type="gramStart"/>
+      <w:r>
+        <w:rPr>
+          <w:rFonts w:ascii="Cascadia Mono" w:hAnsi="Cascadia Mono" w:cs="Cascadia Mono"/>
+          <w:color w:val="000000"/>
+          <w:kern w:val="0"/>
+          <w:sz w:val="19"/>
+          <w:szCs w:val="19"/>
+        </w:rPr>
+        <w:t>printf</w:t>
+      </w:r>
+      <w:proofErr w:type="spellEnd"/>
+      <w:r>
+        <w:rPr>
+          <w:rFonts w:ascii="Cascadia Mono" w:hAnsi="Cascadia Mono" w:cs="Cascadia Mono"/>
+          <w:color w:val="000000"/>
+          <w:kern w:val="0"/>
+          <w:sz w:val="19"/>
+          <w:szCs w:val="19"/>
+        </w:rPr>
+        <w:t>(</w:t>
+      </w:r>
+      <w:proofErr w:type="gramEnd"/>
       <w:r>
         <w:rPr>
           <w:rFonts w:ascii="Cascadia Mono" w:hAnsi="Cascadia Mono" w:cs="Cascadia Mono"/>
@@ -3457,7 +4268,62 @@
           <w:szCs w:val="19"/>
         </w:rPr>
         <w:tab/>
-        <w:t xml:space="preserve">gets_s(bDescription, </w:t>
+      </w:r>
+      <w:proofErr w:type="spellStart"/>
+      <w:r>
+        <w:rPr>
+          <w:rFonts w:ascii="Cascadia Mono" w:hAnsi="Cascadia Mono" w:cs="Cascadia Mono"/>
+          <w:color w:val="000000"/>
+          <w:kern w:val="0"/>
+          <w:sz w:val="19"/>
+          <w:szCs w:val="19"/>
+        </w:rPr>
+        <w:t>gets_</w:t>
+      </w:r>
+      <w:proofErr w:type="gramStart"/>
+      <w:r>
+        <w:rPr>
+          <w:rFonts w:ascii="Cascadia Mono" w:hAnsi="Cascadia Mono" w:cs="Cascadia Mono"/>
+          <w:color w:val="000000"/>
+          <w:kern w:val="0"/>
+          <w:sz w:val="19"/>
+          <w:szCs w:val="19"/>
+        </w:rPr>
+        <w:t>s</w:t>
+      </w:r>
+      <w:proofErr w:type="spellEnd"/>
+      <w:r>
+        <w:rPr>
+          <w:rFonts w:ascii="Cascadia Mono" w:hAnsi="Cascadia Mono" w:cs="Cascadia Mono"/>
+          <w:color w:val="000000"/>
+          <w:kern w:val="0"/>
+          <w:sz w:val="19"/>
+          <w:szCs w:val="19"/>
+        </w:rPr>
+        <w:t>(</w:t>
+      </w:r>
+      <w:proofErr w:type="spellStart"/>
+      <w:proofErr w:type="gramEnd"/>
+      <w:r>
+        <w:rPr>
+          <w:rFonts w:ascii="Cascadia Mono" w:hAnsi="Cascadia Mono" w:cs="Cascadia Mono"/>
+          <w:color w:val="000000"/>
+          <w:kern w:val="0"/>
+          <w:sz w:val="19"/>
+          <w:szCs w:val="19"/>
+        </w:rPr>
+        <w:t>bDescription</w:t>
+      </w:r>
+      <w:proofErr w:type="spellEnd"/>
+      <w:r>
+        <w:rPr>
+          <w:rFonts w:ascii="Cascadia Mono" w:hAnsi="Cascadia Mono" w:cs="Cascadia Mono"/>
+          <w:color w:val="000000"/>
+          <w:kern w:val="0"/>
+          <w:sz w:val="19"/>
+          <w:szCs w:val="19"/>
+        </w:rPr>
+        <w:t xml:space="preserve">, </w:t>
       </w:r>
       <w:r>
         <w:rPr>
@@ -3547,7 +4413,119 @@
           <w:sz w:val="19"/>
           <w:szCs w:val="19"/>
         </w:rPr>
-        <w:t>* temp = createVehicle(bVin, bMake, bModel, bDescription);</w:t>
+        <w:t xml:space="preserve">* temp = </w:t>
+      </w:r>
+      <w:proofErr w:type="spellStart"/>
+      <w:proofErr w:type="gramStart"/>
+      <w:r>
+        <w:rPr>
+          <w:rFonts w:ascii="Cascadia Mono" w:hAnsi="Cascadia Mono" w:cs="Cascadia Mono"/>
+          <w:color w:val="000000"/>
+          <w:kern w:val="0"/>
+          <w:sz w:val="19"/>
+          <w:szCs w:val="19"/>
+        </w:rPr>
+        <w:t>createVehicle</w:t>
+      </w:r>
+      <w:proofErr w:type="spellEnd"/>
+      <w:r>
+        <w:rPr>
+          <w:rFonts w:ascii="Cascadia Mono" w:hAnsi="Cascadia Mono" w:cs="Cascadia Mono"/>
+          <w:color w:val="000000"/>
+          <w:kern w:val="0"/>
+          <w:sz w:val="19"/>
+          <w:szCs w:val="19"/>
+        </w:rPr>
+        <w:t>(</w:t>
+      </w:r>
+      <w:proofErr w:type="spellStart"/>
+      <w:proofErr w:type="gramEnd"/>
+      <w:r>
+        <w:rPr>
+          <w:rFonts w:ascii="Cascadia Mono" w:hAnsi="Cascadia Mono" w:cs="Cascadia Mono"/>
+          <w:color w:val="000000"/>
+          <w:kern w:val="0"/>
+          <w:sz w:val="19"/>
+          <w:szCs w:val="19"/>
+        </w:rPr>
+        <w:t>bVin</w:t>
+      </w:r>
+      <w:proofErr w:type="spellEnd"/>
+      <w:r>
+        <w:rPr>
+          <w:rFonts w:ascii="Cascadia Mono" w:hAnsi="Cascadia Mono" w:cs="Cascadia Mono"/>
+          <w:color w:val="000000"/>
+          <w:kern w:val="0"/>
+          <w:sz w:val="19"/>
+          <w:szCs w:val="19"/>
+        </w:rPr>
+        <w:t xml:space="preserve">, </w:t>
+      </w:r>
+      <w:proofErr w:type="spellStart"/>
+      <w:r>
+        <w:rPr>
+          <w:rFonts w:ascii="Cascadia Mono" w:hAnsi="Cascadia Mono" w:cs="Cascadia Mono"/>
+          <w:color w:val="000000"/>
+          <w:kern w:val="0"/>
+          <w:sz w:val="19"/>
+          <w:szCs w:val="19"/>
+        </w:rPr>
+        <w:t>bMake</w:t>
+      </w:r>
+      <w:proofErr w:type="spellEnd"/>
+      <w:r>
+        <w:rPr>
+          <w:rFonts w:ascii="Cascadia Mono" w:hAnsi="Cascadia Mono" w:cs="Cascadia Mono"/>
+          <w:color w:val="000000"/>
+          <w:kern w:val="0"/>
+          <w:sz w:val="19"/>
+          <w:szCs w:val="19"/>
+        </w:rPr>
+        <w:t xml:space="preserve">, </w:t>
+      </w:r>
+      <w:proofErr w:type="spellStart"/>
+      <w:r>
+        <w:rPr>
+          <w:rFonts w:ascii="Cascadia Mono" w:hAnsi="Cascadia Mono" w:cs="Cascadia Mono"/>
+          <w:color w:val="000000"/>
+          <w:kern w:val="0"/>
+          <w:sz w:val="19"/>
+          <w:szCs w:val="19"/>
+        </w:rPr>
+        <w:t>bModel</w:t>
+      </w:r>
+      <w:proofErr w:type="spellEnd"/>
+      <w:r>
+        <w:rPr>
+          <w:rFonts w:ascii="Cascadia Mono" w:hAnsi="Cascadia Mono" w:cs="Cascadia Mono"/>
+          <w:color w:val="000000"/>
+          <w:kern w:val="0"/>
+          <w:sz w:val="19"/>
+          <w:szCs w:val="19"/>
+        </w:rPr>
+        <w:t xml:space="preserve">, </w:t>
+      </w:r>
+      <w:proofErr w:type="spellStart"/>
+      <w:r>
+        <w:rPr>
+          <w:rFonts w:ascii="Cascadia Mono" w:hAnsi="Cascadia Mono" w:cs="Cascadia Mono"/>
+          <w:color w:val="000000"/>
+          <w:kern w:val="0"/>
+          <w:sz w:val="19"/>
+          <w:szCs w:val="19"/>
+        </w:rPr>
+        <w:t>bDescription</w:t>
+      </w:r>
+      <w:proofErr w:type="spellEnd"/>
+      <w:r>
+        <w:rPr>
+          <w:rFonts w:ascii="Cascadia Mono" w:hAnsi="Cascadia Mono" w:cs="Cascadia Mono"/>
+          <w:color w:val="000000"/>
+          <w:kern w:val="0"/>
+          <w:sz w:val="19"/>
+          <w:szCs w:val="19"/>
+        </w:rPr>
+        <w:t>);</w:t>
       </w:r>
     </w:p>
     <w:p>
@@ -3583,8 +4561,31 @@
           <w:szCs w:val="19"/>
         </w:rPr>
         <w:tab/>
-        <w:t>addVehicleToGarage(</w:t>
-      </w:r>
+      </w:r>
+      <w:proofErr w:type="spellStart"/>
+      <w:proofErr w:type="gramStart"/>
+      <w:r>
+        <w:rPr>
+          <w:rFonts w:ascii="Cascadia Mono" w:hAnsi="Cascadia Mono" w:cs="Cascadia Mono"/>
+          <w:color w:val="000000"/>
+          <w:kern w:val="0"/>
+          <w:sz w:val="19"/>
+          <w:szCs w:val="19"/>
+        </w:rPr>
+        <w:t>addVehicleToGarage</w:t>
+      </w:r>
+      <w:proofErr w:type="spellEnd"/>
+      <w:r>
+        <w:rPr>
+          <w:rFonts w:ascii="Cascadia Mono" w:hAnsi="Cascadia Mono" w:cs="Cascadia Mono"/>
+          <w:color w:val="000000"/>
+          <w:kern w:val="0"/>
+          <w:sz w:val="19"/>
+          <w:szCs w:val="19"/>
+        </w:rPr>
+        <w:t>(</w:t>
+      </w:r>
+      <w:proofErr w:type="gramEnd"/>
       <w:r>
         <w:rPr>
           <w:rFonts w:ascii="Cascadia Mono" w:hAnsi="Cascadia Mono" w:cs="Cascadia Mono"/>
@@ -3704,8 +4705,20 @@
           <w:sz w:val="19"/>
           <w:szCs w:val="19"/>
         </w:rPr>
-        <w:t xml:space="preserve"> main(</w:t>
-      </w:r>
+        <w:t xml:space="preserve"> </w:t>
+      </w:r>
+      <w:proofErr w:type="gramStart"/>
+      <w:r>
+        <w:rPr>
+          <w:rFonts w:ascii="Cascadia Mono" w:hAnsi="Cascadia Mono" w:cs="Cascadia Mono"/>
+          <w:color w:val="000000"/>
+          <w:kern w:val="0"/>
+          <w:sz w:val="19"/>
+          <w:szCs w:val="19"/>
+        </w:rPr>
+        <w:t>main(</w:t>
+      </w:r>
+      <w:proofErr w:type="gramEnd"/>
       <w:r>
         <w:rPr>
           <w:rFonts w:ascii="Cascadia Mono" w:hAnsi="Cascadia Mono" w:cs="Cascadia Mono"/>
@@ -3726,6 +4739,7 @@
         </w:rPr>
         <w:t xml:space="preserve"> </w:t>
       </w:r>
+      <w:proofErr w:type="spellStart"/>
       <w:r>
         <w:rPr>
           <w:rFonts w:ascii="Cascadia Mono" w:hAnsi="Cascadia Mono" w:cs="Cascadia Mono"/>
@@ -3736,6 +4750,7 @@
         </w:rPr>
         <w:t>argc</w:t>
       </w:r>
+      <w:proofErr w:type="spellEnd"/>
       <w:r>
         <w:rPr>
           <w:rFonts w:ascii="Cascadia Mono" w:hAnsi="Cascadia Mono" w:cs="Cascadia Mono"/>
@@ -3766,6 +4781,7 @@
         </w:rPr>
         <w:t xml:space="preserve">** </w:t>
       </w:r>
+      <w:proofErr w:type="spellStart"/>
       <w:r>
         <w:rPr>
           <w:rFonts w:ascii="Cascadia Mono" w:hAnsi="Cascadia Mono" w:cs="Cascadia Mono"/>
@@ -3776,6 +4792,7 @@
         </w:rPr>
         <w:t>argv</w:t>
       </w:r>
+      <w:proofErr w:type="spellEnd"/>
       <w:r>
         <w:rPr>
           <w:rFonts w:ascii="Cascadia Mono" w:hAnsi="Cascadia Mono" w:cs="Cascadia Mono"/>
@@ -3854,7 +4871,18 @@
           <w:sz w:val="19"/>
           <w:szCs w:val="19"/>
         </w:rPr>
-        <w:t xml:space="preserve"> g = { </w:t>
+        <w:t xml:space="preserve"> g = </w:t>
+      </w:r>
+      <w:proofErr w:type="gramStart"/>
+      <w:r>
+        <w:rPr>
+          <w:rFonts w:ascii="Cascadia Mono" w:hAnsi="Cascadia Mono" w:cs="Cascadia Mono"/>
+          <w:color w:val="000000"/>
+          <w:kern w:val="0"/>
+          <w:sz w:val="19"/>
+          <w:szCs w:val="19"/>
+        </w:rPr>
+        <w:t xml:space="preserve">{ </w:t>
       </w:r>
       <w:r>
         <w:rPr>
@@ -3866,6 +4894,7 @@
         </w:rPr>
         <w:t>NULL</w:t>
       </w:r>
+      <w:proofErr w:type="gramEnd"/>
       <w:r>
         <w:rPr>
           <w:rFonts w:ascii="Cascadia Mono" w:hAnsi="Cascadia Mono" w:cs="Cascadia Mono"/>
@@ -3901,6 +4930,7 @@
         </w:rPr>
         <w:tab/>
       </w:r>
+      <w:proofErr w:type="spellStart"/>
       <w:r>
         <w:rPr>
           <w:rFonts w:ascii="Cascadia Mono" w:hAnsi="Cascadia Mono" w:cs="Cascadia Mono"/>
@@ -3919,8 +4949,31 @@
           <w:sz w:val="19"/>
           <w:szCs w:val="19"/>
         </w:rPr>
-        <w:t>nterVehicles(&amp;g);</w:t>
-      </w:r>
+        <w:t>nterVehicles</w:t>
+      </w:r>
+      <w:proofErr w:type="spellEnd"/>
+      <w:r>
+        <w:rPr>
+          <w:rFonts w:ascii="Cascadia Mono" w:hAnsi="Cascadia Mono" w:cs="Cascadia Mono"/>
+          <w:color w:val="000000"/>
+          <w:kern w:val="0"/>
+          <w:sz w:val="19"/>
+          <w:szCs w:val="19"/>
+        </w:rPr>
+        <w:t>(&amp;g</w:t>
+      </w:r>
+      <w:proofErr w:type="gramStart"/>
+      <w:r>
+        <w:rPr>
+          <w:rFonts w:ascii="Cascadia Mono" w:hAnsi="Cascadia Mono" w:cs="Cascadia Mono"/>
+          <w:color w:val="000000"/>
+          <w:kern w:val="0"/>
+          <w:sz w:val="19"/>
+          <w:szCs w:val="19"/>
+        </w:rPr>
+        <w:t>);</w:t>
+      </w:r>
+      <w:proofErr w:type="gramEnd"/>
     </w:p>
     <w:p>
       <w:pPr>
@@ -3945,8 +4998,41 @@
           <w:szCs w:val="19"/>
         </w:rPr>
         <w:tab/>
-        <w:t>displayGarage(g);</w:t>
-      </w:r>
+      </w:r>
+      <w:proofErr w:type="spellStart"/>
+      <w:r>
+        <w:rPr>
+          <w:rFonts w:ascii="Cascadia Mono" w:hAnsi="Cascadia Mono" w:cs="Cascadia Mono"/>
+          <w:color w:val="000000"/>
+          <w:kern w:val="0"/>
+          <w:sz w:val="19"/>
+          <w:szCs w:val="19"/>
+        </w:rPr>
+        <w:t>displayGarage</w:t>
+      </w:r>
+      <w:proofErr w:type="spellEnd"/>
+      <w:r>
+        <w:rPr>
+          <w:rFonts w:ascii="Cascadia Mono" w:hAnsi="Cascadia Mono" w:cs="Cascadia Mono"/>
+          <w:color w:val="000000"/>
+          <w:kern w:val="0"/>
+          <w:sz w:val="19"/>
+          <w:szCs w:val="19"/>
+        </w:rPr>
+        <w:t>(g</w:t>
+      </w:r>
+      <w:proofErr w:type="gramStart"/>
+      <w:r>
+        <w:rPr>
+          <w:rFonts w:ascii="Cascadia Mono" w:hAnsi="Cascadia Mono" w:cs="Cascadia Mono"/>
+          <w:color w:val="000000"/>
+          <w:kern w:val="0"/>
+          <w:sz w:val="19"/>
+          <w:szCs w:val="19"/>
+        </w:rPr>
+        <w:t>);</w:t>
+      </w:r>
+      <w:proofErr w:type="gramEnd"/>
     </w:p>
     <w:p>
       <w:pPr>
@@ -4015,7 +5101,18 @@
           <w:sz w:val="19"/>
           <w:szCs w:val="19"/>
         </w:rPr>
-        <w:t>EXIT_SUCCESS</w:t>
+        <w:t>EXIT_</w:t>
+      </w:r>
+      <w:proofErr w:type="gramStart"/>
+      <w:r>
+        <w:rPr>
+          <w:rFonts w:ascii="Cascadia Mono" w:hAnsi="Cascadia Mono" w:cs="Cascadia Mono"/>
+          <w:color w:val="6F008A"/>
+          <w:kern w:val="0"/>
+          <w:sz w:val="19"/>
+          <w:szCs w:val="19"/>
+        </w:rPr>
+        <w:t>SUCCESS</w:t>
       </w:r>
       <w:r>
         <w:rPr>
@@ -4027,6 +5124,7 @@
         </w:rPr>
         <w:t>;</w:t>
       </w:r>
+      <w:proofErr w:type="gramEnd"/>
     </w:p>
     <w:p>
       <w:pPr>
@@ -4071,6 +5169,7 @@
         </w:rPr>
         <w:t xml:space="preserve">Create a separate header file called </w:t>
       </w:r>
+      <w:proofErr w:type="spellStart"/>
       <w:r>
         <w:rPr>
           <w:b/>
@@ -4079,6 +5178,7 @@
         </w:rPr>
         <w:t>fileio.h</w:t>
       </w:r>
+      <w:proofErr w:type="spellEnd"/>
       <w:r>
         <w:rPr>
           <w:lang w:val="en-US"/>
@@ -4226,7 +5326,29 @@
           <w:sz w:val="19"/>
           <w:szCs w:val="19"/>
         </w:rPr>
-        <w:t>&lt;stdio.h&gt;</w:t>
+        <w:t>&lt;</w:t>
+      </w:r>
+      <w:proofErr w:type="spellStart"/>
+      <w:r>
+        <w:rPr>
+          <w:rFonts w:ascii="Cascadia Mono" w:hAnsi="Cascadia Mono" w:cs="Cascadia Mono"/>
+          <w:color w:val="A31515"/>
+          <w:kern w:val="0"/>
+          <w:sz w:val="19"/>
+          <w:szCs w:val="19"/>
+        </w:rPr>
+        <w:t>stdio.h</w:t>
+      </w:r>
+      <w:proofErr w:type="spellEnd"/>
+      <w:r>
+        <w:rPr>
+          <w:rFonts w:ascii="Cascadia Mono" w:hAnsi="Cascadia Mono" w:cs="Cascadia Mono"/>
+          <w:color w:val="A31515"/>
+          <w:kern w:val="0"/>
+          <w:sz w:val="19"/>
+          <w:szCs w:val="19"/>
+        </w:rPr>
+        <w:t>&gt;</w:t>
       </w:r>
     </w:p>
     <w:p>
@@ -4318,6 +5440,7 @@
         </w:rPr>
         <w:t xml:space="preserve"> </w:t>
       </w:r>
+      <w:proofErr w:type="gramStart"/>
       <w:r>
         <w:rPr>
           <w:rFonts w:ascii="Cascadia Mono" w:hAnsi="Cascadia Mono" w:cs="Cascadia Mono"/>
@@ -4338,6 +5461,7 @@
         </w:rPr>
         <w:t>;</w:t>
       </w:r>
+      <w:proofErr w:type="gramEnd"/>
     </w:p>
     <w:p>
       <w:pPr>
@@ -4386,8 +5510,32 @@
           <w:sz w:val="19"/>
           <w:szCs w:val="19"/>
         </w:rPr>
-        <w:t>* openFile(</w:t>
-      </w:r>
+        <w:t xml:space="preserve">* </w:t>
+      </w:r>
+      <w:proofErr w:type="spellStart"/>
+      <w:proofErr w:type="gramStart"/>
+      <w:r>
+        <w:rPr>
+          <w:rFonts w:ascii="Cascadia Mono" w:hAnsi="Cascadia Mono" w:cs="Cascadia Mono"/>
+          <w:color w:val="000000"/>
+          <w:kern w:val="0"/>
+          <w:sz w:val="19"/>
+          <w:szCs w:val="19"/>
+        </w:rPr>
+        <w:t>openFile</w:t>
+      </w:r>
+      <w:proofErr w:type="spellEnd"/>
+      <w:r>
+        <w:rPr>
+          <w:rFonts w:ascii="Cascadia Mono" w:hAnsi="Cascadia Mono" w:cs="Cascadia Mono"/>
+          <w:color w:val="000000"/>
+          <w:kern w:val="0"/>
+          <w:sz w:val="19"/>
+          <w:szCs w:val="19"/>
+        </w:rPr>
+        <w:t>(</w:t>
+      </w:r>
+      <w:proofErr w:type="gramEnd"/>
       <w:r>
         <w:rPr>
           <w:rFonts w:ascii="Cascadia Mono" w:hAnsi="Cascadia Mono" w:cs="Cascadia Mono"/>
@@ -4428,6 +5576,7 @@
         </w:rPr>
         <w:t xml:space="preserve">* </w:t>
       </w:r>
+      <w:proofErr w:type="spellStart"/>
       <w:r>
         <w:rPr>
           <w:rFonts w:ascii="Cascadia Mono" w:hAnsi="Cascadia Mono" w:cs="Cascadia Mono"/>
@@ -4438,6 +5587,7 @@
         </w:rPr>
         <w:t>fileName</w:t>
       </w:r>
+      <w:proofErr w:type="spellEnd"/>
       <w:r>
         <w:rPr>
           <w:rFonts w:ascii="Cascadia Mono" w:hAnsi="Cascadia Mono" w:cs="Cascadia Mono"/>
@@ -4488,6 +5638,7 @@
         </w:rPr>
         <w:t xml:space="preserve">* </w:t>
       </w:r>
+      <w:proofErr w:type="spellStart"/>
       <w:r>
         <w:rPr>
           <w:rFonts w:ascii="Cascadia Mono" w:hAnsi="Cascadia Mono" w:cs="Cascadia Mono"/>
@@ -4498,6 +5649,7 @@
         </w:rPr>
         <w:t>fileMode</w:t>
       </w:r>
+      <w:proofErr w:type="spellEnd"/>
       <w:r>
         <w:rPr>
           <w:rFonts w:ascii="Cascadia Mono" w:hAnsi="Cascadia Mono" w:cs="Cascadia Mono"/>
@@ -4541,8 +5693,32 @@
           <w:sz w:val="19"/>
           <w:szCs w:val="19"/>
         </w:rPr>
-        <w:t xml:space="preserve"> readFile(</w:t>
-      </w:r>
+        <w:t xml:space="preserve"> </w:t>
+      </w:r>
+      <w:proofErr w:type="spellStart"/>
+      <w:proofErr w:type="gramStart"/>
+      <w:r>
+        <w:rPr>
+          <w:rFonts w:ascii="Cascadia Mono" w:hAnsi="Cascadia Mono" w:cs="Cascadia Mono"/>
+          <w:color w:val="000000"/>
+          <w:kern w:val="0"/>
+          <w:sz w:val="19"/>
+          <w:szCs w:val="19"/>
+        </w:rPr>
+        <w:t>readFile</w:t>
+      </w:r>
+      <w:proofErr w:type="spellEnd"/>
+      <w:r>
+        <w:rPr>
+          <w:rFonts w:ascii="Cascadia Mono" w:hAnsi="Cascadia Mono" w:cs="Cascadia Mono"/>
+          <w:color w:val="000000"/>
+          <w:kern w:val="0"/>
+          <w:sz w:val="19"/>
+          <w:szCs w:val="19"/>
+        </w:rPr>
+        <w:t>(</w:t>
+      </w:r>
+      <w:proofErr w:type="gramEnd"/>
       <w:r>
         <w:rPr>
           <w:rFonts w:ascii="Cascadia Mono" w:hAnsi="Cascadia Mono" w:cs="Cascadia Mono"/>
@@ -4563,6 +5739,7 @@
         </w:rPr>
         <w:t xml:space="preserve">* </w:t>
       </w:r>
+      <w:proofErr w:type="spellStart"/>
       <w:r>
         <w:rPr>
           <w:rFonts w:ascii="Cascadia Mono" w:hAnsi="Cascadia Mono" w:cs="Cascadia Mono"/>
@@ -4573,6 +5750,7 @@
         </w:rPr>
         <w:t>filePtr</w:t>
       </w:r>
+      <w:proofErr w:type="spellEnd"/>
       <w:r>
         <w:rPr>
           <w:rFonts w:ascii="Cascadia Mono" w:hAnsi="Cascadia Mono" w:cs="Cascadia Mono"/>
@@ -4643,6 +5821,7 @@
         </w:rPr>
         <w:t xml:space="preserve"> </w:t>
       </w:r>
+      <w:proofErr w:type="spellStart"/>
       <w:r>
         <w:rPr>
           <w:rFonts w:ascii="Cascadia Mono" w:hAnsi="Cascadia Mono" w:cs="Cascadia Mono"/>
@@ -4653,6 +5832,7 @@
         </w:rPr>
         <w:t>bytesToRead</w:t>
       </w:r>
+      <w:proofErr w:type="spellEnd"/>
       <w:r>
         <w:rPr>
           <w:rFonts w:ascii="Cascadia Mono" w:hAnsi="Cascadia Mono" w:cs="Cascadia Mono"/>
@@ -4696,8 +5876,32 @@
           <w:sz w:val="19"/>
           <w:szCs w:val="19"/>
         </w:rPr>
-        <w:t xml:space="preserve"> writeFile(</w:t>
-      </w:r>
+        <w:t xml:space="preserve"> </w:t>
+      </w:r>
+      <w:proofErr w:type="spellStart"/>
+      <w:proofErr w:type="gramStart"/>
+      <w:r>
+        <w:rPr>
+          <w:rFonts w:ascii="Cascadia Mono" w:hAnsi="Cascadia Mono" w:cs="Cascadia Mono"/>
+          <w:color w:val="000000"/>
+          <w:kern w:val="0"/>
+          <w:sz w:val="19"/>
+          <w:szCs w:val="19"/>
+        </w:rPr>
+        <w:t>writeFile</w:t>
+      </w:r>
+      <w:proofErr w:type="spellEnd"/>
+      <w:r>
+        <w:rPr>
+          <w:rFonts w:ascii="Cascadia Mono" w:hAnsi="Cascadia Mono" w:cs="Cascadia Mono"/>
+          <w:color w:val="000000"/>
+          <w:kern w:val="0"/>
+          <w:sz w:val="19"/>
+          <w:szCs w:val="19"/>
+        </w:rPr>
+        <w:t>(</w:t>
+      </w:r>
+      <w:proofErr w:type="gramEnd"/>
       <w:r>
         <w:rPr>
           <w:rFonts w:ascii="Cascadia Mono" w:hAnsi="Cascadia Mono" w:cs="Cascadia Mono"/>
@@ -4718,6 +5922,7 @@
         </w:rPr>
         <w:t xml:space="preserve">* </w:t>
       </w:r>
+      <w:proofErr w:type="spellStart"/>
       <w:r>
         <w:rPr>
           <w:rFonts w:ascii="Cascadia Mono" w:hAnsi="Cascadia Mono" w:cs="Cascadia Mono"/>
@@ -4728,6 +5933,7 @@
         </w:rPr>
         <w:t>filePtr</w:t>
       </w:r>
+      <w:proofErr w:type="spellEnd"/>
       <w:r>
         <w:rPr>
           <w:rFonts w:ascii="Cascadia Mono" w:hAnsi="Cascadia Mono" w:cs="Cascadia Mono"/>
@@ -4798,6 +6004,7 @@
         </w:rPr>
         <w:t xml:space="preserve"> </w:t>
       </w:r>
+      <w:proofErr w:type="spellStart"/>
       <w:r>
         <w:rPr>
           <w:rFonts w:ascii="Cascadia Mono" w:hAnsi="Cascadia Mono" w:cs="Cascadia Mono"/>
@@ -4808,6 +6015,7 @@
         </w:rPr>
         <w:t>bytesToWrite</w:t>
       </w:r>
+      <w:proofErr w:type="spellEnd"/>
       <w:r>
         <w:rPr>
           <w:rFonts w:ascii="Cascadia Mono" w:hAnsi="Cascadia Mono" w:cs="Cascadia Mono"/>
@@ -4868,15 +6076,38 @@
           <w:sz w:val="19"/>
           <w:szCs w:val="19"/>
         </w:rPr>
-        <w:t>// !FILEIO_H</w:t>
-      </w:r>
-    </w:p>
-    <w:p>
-      <w:pPr>
-        <w:rPr>
-          <w:lang w:val="en-US"/>
-        </w:rPr>
-      </w:pPr>
+        <w:t>/</w:t>
+      </w:r>
+      <w:proofErr w:type="gramStart"/>
+      <w:r>
+        <w:rPr>
+          <w:rFonts w:ascii="Cascadia Mono" w:hAnsi="Cascadia Mono" w:cs="Cascadia Mono"/>
+          <w:color w:val="008000"/>
+          <w:kern w:val="0"/>
+          <w:sz w:val="19"/>
+          <w:szCs w:val="19"/>
+        </w:rPr>
+        <w:t>/ !FILEIO</w:t>
+      </w:r>
+      <w:proofErr w:type="gramEnd"/>
+      <w:r>
+        <w:rPr>
+          <w:rFonts w:ascii="Cascadia Mono" w:hAnsi="Cascadia Mono" w:cs="Cascadia Mono"/>
+          <w:color w:val="008000"/>
+          <w:kern w:val="0"/>
+          <w:sz w:val="19"/>
+          <w:szCs w:val="19"/>
+        </w:rPr>
+        <w:t>_H</w:t>
+      </w:r>
+    </w:p>
+    <w:p>
+      <w:pPr>
+        <w:rPr>
+          <w:lang w:val="en-US"/>
+        </w:rPr>
+      </w:pPr>
+      <w:proofErr w:type="spellStart"/>
       <w:r>
         <w:rPr>
           <w:rFonts w:ascii="Cascadia Mono" w:hAnsi="Cascadia Mono" w:cs="Cascadia Mono"/>
@@ -4887,6 +6118,7 @@
         </w:rPr>
         <w:t>openFile</w:t>
       </w:r>
+      <w:proofErr w:type="spellEnd"/>
       <w:r>
         <w:rPr>
           <w:lang w:val="en-US"/>
@@ -4900,6 +6132,7 @@
           <w:lang w:val="en-US"/>
         </w:rPr>
       </w:pPr>
+      <w:proofErr w:type="spellStart"/>
       <w:r>
         <w:rPr>
           <w:rFonts w:ascii="Cascadia Mono" w:hAnsi="Cascadia Mono" w:cs="Cascadia Mono"/>
@@ -4910,6 +6143,7 @@
         </w:rPr>
         <w:t>readFile</w:t>
       </w:r>
+      <w:proofErr w:type="spellEnd"/>
       <w:r>
         <w:rPr>
           <w:lang w:val="en-US"/>
@@ -4948,6 +6182,7 @@
         </w:rPr>
         <w:t xml:space="preserve">). The function will read into this buffer. It also takes a parameter indicating how many bytes to read from </w:t>
       </w:r>
+      <w:proofErr w:type="spellStart"/>
       <w:r>
         <w:rPr>
           <w:b/>
@@ -4956,6 +6191,7 @@
         </w:rPr>
         <w:t>filePtr</w:t>
       </w:r>
+      <w:proofErr w:type="spellEnd"/>
       <w:r>
         <w:rPr>
           <w:lang w:val="en-US"/>
@@ -4969,6 +6205,7 @@
           <w:lang w:val="en-US"/>
         </w:rPr>
       </w:pPr>
+      <w:proofErr w:type="spellStart"/>
       <w:r>
         <w:rPr>
           <w:rFonts w:ascii="Cascadia Mono" w:hAnsi="Cascadia Mono" w:cs="Cascadia Mono"/>
@@ -4979,6 +6216,7 @@
         </w:rPr>
         <w:t>writeFile</w:t>
       </w:r>
+      <w:proofErr w:type="spellEnd"/>
       <w:r>
         <w:rPr>
           <w:lang w:val="en-US"/>
@@ -5017,6 +6255,7 @@
         </w:rPr>
         <w:t xml:space="preserve"> to the </w:t>
       </w:r>
+      <w:proofErr w:type="spellStart"/>
       <w:r>
         <w:rPr>
           <w:b/>
@@ -5025,12 +6264,14 @@
         </w:rPr>
         <w:t>filePtr</w:t>
       </w:r>
+      <w:proofErr w:type="spellEnd"/>
       <w:r>
         <w:rPr>
           <w:lang w:val="en-US"/>
         </w:rPr>
         <w:t xml:space="preserve">. </w:t>
       </w:r>
+      <w:proofErr w:type="spellStart"/>
       <w:r>
         <w:rPr>
           <w:b/>
@@ -5039,6 +6280,7 @@
         </w:rPr>
         <w:t>bytesToWrite</w:t>
       </w:r>
+      <w:proofErr w:type="spellEnd"/>
       <w:r>
         <w:rPr>
           <w:lang w:val="en-US"/>
@@ -5057,20 +6299,42 @@
         <w:rPr>
           <w:lang w:val="en-US"/>
         </w:rPr>
-        <w:t>Part C – Serialization of a struct</w:t>
-      </w:r>
-    </w:p>
-    <w:p>
-      <w:pPr>
-        <w:rPr>
-          <w:lang w:val="en-US"/>
-        </w:rPr>
-      </w:pPr>
-      <w:r>
-        <w:rPr>
-          <w:lang w:val="en-US"/>
-        </w:rPr>
-        <w:t>What is serialization and why is it needed? To serialize a struct means to convert its current state to a byte stream in such a way that the byte stream can be reverted back into a copy of the struct. Serialization is required for writing some structs (and objects) to file or to pass the data within a struct across a network.</w:t>
+        <w:t xml:space="preserve">Part C – Serialization of a </w:t>
+      </w:r>
+      <w:proofErr w:type="gramStart"/>
+      <w:r>
+        <w:rPr>
+          <w:lang w:val="en-US"/>
+        </w:rPr>
+        <w:t>struct</w:t>
+      </w:r>
+      <w:proofErr w:type="gramEnd"/>
+    </w:p>
+    <w:p>
+      <w:pPr>
+        <w:rPr>
+          <w:lang w:val="en-US"/>
+        </w:rPr>
+      </w:pPr>
+      <w:r>
+        <w:rPr>
+          <w:lang w:val="en-US"/>
+        </w:rPr>
+        <w:t xml:space="preserve">What is serialization and why is it needed? To serialize a struct means to convert its current state to a byte stream in such a way that the byte stream can be </w:t>
+      </w:r>
+      <w:proofErr w:type="gramStart"/>
+      <w:r>
+        <w:rPr>
+          <w:lang w:val="en-US"/>
+        </w:rPr>
+        <w:t>reverted back</w:t>
+      </w:r>
+      <w:proofErr w:type="gramEnd"/>
+      <w:r>
+        <w:rPr>
+          <w:lang w:val="en-US"/>
+        </w:rPr>
+        <w:t xml:space="preserve"> into a copy of the struct. Serialization is required for writing some structs (and objects) to file or to pass the data within a struct across a network.</w:t>
       </w:r>
     </w:p>
     <w:p>
@@ -5121,6 +6385,7 @@
         </w:rPr>
         <w:t xml:space="preserve"> </w:t>
       </w:r>
+      <w:proofErr w:type="gramStart"/>
       <w:r>
         <w:rPr>
           <w:rFonts w:ascii="Cascadia Mono" w:hAnsi="Cascadia Mono" w:cs="Cascadia Mono"/>
@@ -5131,6 +6396,7 @@
         </w:rPr>
         <w:t>struct</w:t>
       </w:r>
+      <w:proofErr w:type="gramEnd"/>
     </w:p>
     <w:p>
       <w:pPr>
@@ -5246,6 +6512,7 @@
         </w:rPr>
         <w:t>VIN_SIZE</w:t>
       </w:r>
+      <w:proofErr w:type="gramStart"/>
       <w:r>
         <w:rPr>
           <w:rFonts w:ascii="Cascadia Mono" w:hAnsi="Cascadia Mono" w:cs="Cascadia Mono"/>
@@ -5256,6 +6523,7 @@
         </w:rPr>
         <w:t>];</w:t>
       </w:r>
+      <w:proofErr w:type="gramEnd"/>
     </w:p>
     <w:p>
       <w:pPr>
@@ -5299,8 +6567,20 @@
           <w:sz w:val="19"/>
           <w:szCs w:val="19"/>
         </w:rPr>
-        <w:t xml:space="preserve"> Make[</w:t>
-      </w:r>
+        <w:t xml:space="preserve"> </w:t>
+      </w:r>
+      <w:proofErr w:type="gramStart"/>
+      <w:r>
+        <w:rPr>
+          <w:rFonts w:ascii="Cascadia Mono" w:hAnsi="Cascadia Mono" w:cs="Cascadia Mono"/>
+          <w:color w:val="000000"/>
+          <w:kern w:val="0"/>
+          <w:sz w:val="19"/>
+          <w:szCs w:val="19"/>
+        </w:rPr>
+        <w:t>Make[</w:t>
+      </w:r>
+      <w:proofErr w:type="gramEnd"/>
       <w:r>
         <w:rPr>
           <w:rFonts w:ascii="Cascadia Mono" w:hAnsi="Cascadia Mono" w:cs="Cascadia Mono"/>
@@ -5364,8 +6644,20 @@
           <w:sz w:val="19"/>
           <w:szCs w:val="19"/>
         </w:rPr>
-        <w:t xml:space="preserve"> Model[</w:t>
-      </w:r>
+        <w:t xml:space="preserve"> </w:t>
+      </w:r>
+      <w:proofErr w:type="gramStart"/>
+      <w:r>
+        <w:rPr>
+          <w:rFonts w:ascii="Cascadia Mono" w:hAnsi="Cascadia Mono" w:cs="Cascadia Mono"/>
+          <w:color w:val="000000"/>
+          <w:kern w:val="0"/>
+          <w:sz w:val="19"/>
+          <w:szCs w:val="19"/>
+        </w:rPr>
+        <w:t>Model[</w:t>
+      </w:r>
+      <w:proofErr w:type="gramEnd"/>
       <w:r>
         <w:rPr>
           <w:rFonts w:ascii="Cascadia Mono" w:hAnsi="Cascadia Mono" w:cs="Cascadia Mono"/>
@@ -5429,15 +6721,28 @@
           <w:sz w:val="19"/>
           <w:szCs w:val="19"/>
         </w:rPr>
-        <w:t>* Description;</w:t>
-      </w:r>
-    </w:p>
-    <w:p>
-      <w:pPr>
-        <w:rPr>
-          <w:lang w:val="en-US"/>
-        </w:rPr>
-      </w:pPr>
+        <w:t xml:space="preserve">* </w:t>
+      </w:r>
+      <w:proofErr w:type="gramStart"/>
+      <w:r>
+        <w:rPr>
+          <w:rFonts w:ascii="Cascadia Mono" w:hAnsi="Cascadia Mono" w:cs="Cascadia Mono"/>
+          <w:color w:val="000000"/>
+          <w:kern w:val="0"/>
+          <w:sz w:val="19"/>
+          <w:szCs w:val="19"/>
+        </w:rPr>
+        <w:t>Description;</w:t>
+      </w:r>
+      <w:proofErr w:type="gramEnd"/>
+    </w:p>
+    <w:p>
+      <w:pPr>
+        <w:rPr>
+          <w:lang w:val="en-US"/>
+        </w:rPr>
+      </w:pPr>
+      <w:proofErr w:type="gramStart"/>
       <w:r>
         <w:rPr>
           <w:rFonts w:ascii="Cascadia Mono" w:hAnsi="Cascadia Mono" w:cs="Cascadia Mono"/>
@@ -5458,6 +6763,7 @@
         </w:rPr>
         <w:t>Vehicle</w:t>
       </w:r>
+      <w:proofErr w:type="gramEnd"/>
       <w:r>
         <w:rPr>
           <w:rFonts w:ascii="Cascadia Mono" w:hAnsi="Cascadia Mono" w:cs="Cascadia Mono"/>
@@ -5599,7 +6905,7 @@
                     </pic:cNvPicPr>
                   </pic:nvPicPr>
                   <pic:blipFill>
-                    <a:blip r:embed="rId8">
+                    <a:blip r:embed="rId9">
                       <a:extLst>
                         <a:ext uri="{28A0092B-C50C-407E-A947-70E740481C1C}">
                           <a14:useLocalDpi xmlns:a14="http://schemas.microsoft.com/office/drawing/2010/main" val="0"/>
@@ -5643,6 +6949,7 @@
         </w:rPr>
         <w:t xml:space="preserve">A naïve approach to write the vehicle to file would be to pass its address to the </w:t>
       </w:r>
+      <w:proofErr w:type="spellStart"/>
       <w:r>
         <w:rPr>
           <w:b/>
@@ -5651,6 +6958,7 @@
         </w:rPr>
         <w:t>writeFile</w:t>
       </w:r>
+      <w:proofErr w:type="spellEnd"/>
       <w:r>
         <w:rPr>
           <w:lang w:val="en-US"/>
@@ -5669,6 +6977,7 @@
         </w:rPr>
         <w:t xml:space="preserve"> bytes (size of </w:t>
       </w:r>
+      <w:proofErr w:type="spellStart"/>
       <w:r>
         <w:rPr>
           <w:b/>
@@ -5677,6 +6986,7 @@
         </w:rPr>
         <w:t>myVehicle</w:t>
       </w:r>
+      <w:proofErr w:type="spellEnd"/>
       <w:r>
         <w:rPr>
           <w:lang w:val="en-US"/>
@@ -5742,19 +7052,63 @@
         <w:rPr>
           <w:lang w:val="en-US"/>
         </w:rPr>
-        <w:t xml:space="preserve">What is the solution? Serialize your struct. Convert it into a single stream of bytes. For example, a BYTE array </w:t>
-      </w:r>
-      <w:r>
-        <w:rPr>
-          <w:lang w:val="en-US"/>
-        </w:rPr>
-        <w:t>could be allocated that is the size of VIN_SIZE + MAKE_SIZE + MODEL_SIZE + strlen(</w:t>
-      </w:r>
-      <w:r>
-        <w:rPr>
-          <w:lang w:val="en-US"/>
-        </w:rPr>
-        <w:t>Description string) + 1. The data would be copied from myVehicle to the byte stream in order:</w:t>
+        <w:t xml:space="preserve">What is the solution? Serialize </w:t>
+      </w:r>
+      <w:proofErr w:type="gramStart"/>
+      <w:r>
+        <w:rPr>
+          <w:lang w:val="en-US"/>
+        </w:rPr>
+        <w:t>your</w:t>
+      </w:r>
+      <w:proofErr w:type="gramEnd"/>
+      <w:r>
+        <w:rPr>
+          <w:lang w:val="en-US"/>
+        </w:rPr>
+        <w:t xml:space="preserve"> struct. Convert it into a single stream of bytes. For example, a BYTE array </w:t>
+      </w:r>
+      <w:r>
+        <w:rPr>
+          <w:lang w:val="en-US"/>
+        </w:rPr>
+        <w:t xml:space="preserve">could be allocated that is the size of VIN_SIZE + MAKE_SIZE + MODEL_SIZE + </w:t>
+      </w:r>
+      <w:proofErr w:type="spellStart"/>
+      <w:proofErr w:type="gramStart"/>
+      <w:r>
+        <w:rPr>
+          <w:lang w:val="en-US"/>
+        </w:rPr>
+        <w:t>strlen</w:t>
+      </w:r>
+      <w:proofErr w:type="spellEnd"/>
+      <w:r>
+        <w:rPr>
+          <w:lang w:val="en-US"/>
+        </w:rPr>
+        <w:t>(</w:t>
+      </w:r>
+      <w:proofErr w:type="gramEnd"/>
+      <w:r>
+        <w:rPr>
+          <w:lang w:val="en-US"/>
+        </w:rPr>
+        <w:t xml:space="preserve">Description string) + 1. The data would be copied from </w:t>
+      </w:r>
+      <w:proofErr w:type="spellStart"/>
+      <w:r>
+        <w:rPr>
+          <w:lang w:val="en-US"/>
+        </w:rPr>
+        <w:t>myVehicle</w:t>
+      </w:r>
+      <w:proofErr w:type="spellEnd"/>
+      <w:r>
+        <w:rPr>
+          <w:lang w:val="en-US"/>
+        </w:rPr>
+        <w:t xml:space="preserve"> to the byte stream in order:</w:t>
       </w:r>
     </w:p>
     <w:p>
@@ -5785,7 +7139,7 @@
                     </pic:cNvPicPr>
                   </pic:nvPicPr>
                   <pic:blipFill>
-                    <a:blip r:embed="rId9">
+                    <a:blip r:embed="rId10">
                       <a:extLst>
                         <a:ext uri="{28A0092B-C50C-407E-A947-70E740481C1C}">
                           <a14:useLocalDpi xmlns:a14="http://schemas.microsoft.com/office/drawing/2010/main" val="0"/>
@@ -5873,7 +7227,7 @@
                     </pic:cNvPicPr>
                   </pic:nvPicPr>
                   <pic:blipFill>
-                    <a:blip r:embed="rId10">
+                    <a:blip r:embed="rId11">
                       <a:extLst>
                         <a:ext uri="{28A0092B-C50C-407E-A947-70E740481C1C}">
                           <a14:useLocalDpi xmlns:a14="http://schemas.microsoft.com/office/drawing/2010/main" val="0"/>
@@ -5994,6 +7348,7 @@
           <w:lang w:val="en-US"/>
         </w:rPr>
       </w:pPr>
+      <w:proofErr w:type="spellStart"/>
       <w:r>
         <w:rPr>
           <w:rFonts w:ascii="Cascadia Mono" w:hAnsi="Cascadia Mono" w:cs="Cascadia Mono"/>
@@ -6004,6 +7359,7 @@
         </w:rPr>
         <w:t>serializeVehicle</w:t>
       </w:r>
+      <w:proofErr w:type="spellEnd"/>
       <w:r>
         <w:rPr>
           <w:lang w:val="en-US"/>
@@ -6022,6 +7378,7 @@
         </w:rPr>
         <w:t xml:space="preserve"> Return the array. This will be a helper method called from </w:t>
       </w:r>
+      <w:proofErr w:type="spellStart"/>
       <w:r>
         <w:rPr>
           <w:b/>
@@ -6030,6 +7387,7 @@
         </w:rPr>
         <w:t>writeGarageToFile</w:t>
       </w:r>
+      <w:proofErr w:type="spellEnd"/>
       <w:r>
         <w:rPr>
           <w:lang w:val="en-US"/>
@@ -6043,6 +7401,7 @@
           <w:lang w:val="en-US"/>
         </w:rPr>
       </w:pPr>
+      <w:proofErr w:type="spellStart"/>
       <w:r>
         <w:rPr>
           <w:rFonts w:ascii="Cascadia Mono" w:hAnsi="Cascadia Mono" w:cs="Cascadia Mono"/>
@@ -6053,6 +7412,7 @@
         </w:rPr>
         <w:t>writeGarageToFile</w:t>
       </w:r>
+      <w:proofErr w:type="spellEnd"/>
       <w:r>
         <w:rPr>
           <w:lang w:val="en-US"/>
@@ -6078,6 +7438,7 @@
           <w:lang w:val="en-US"/>
         </w:rPr>
       </w:pPr>
+      <w:proofErr w:type="spellStart"/>
       <w:r>
         <w:rPr>
           <w:rFonts w:ascii="Cascadia Mono" w:hAnsi="Cascadia Mono" w:cs="Cascadia Mono"/>
@@ -6088,6 +7449,7 @@
         </w:rPr>
         <w:t>readGarageFromFile</w:t>
       </w:r>
+      <w:proofErr w:type="spellEnd"/>
       <w:r>
         <w:rPr>
           <w:lang w:val="en-US"/>
@@ -6252,8 +7614,32 @@
           <w:sz w:val="19"/>
           <w:szCs w:val="19"/>
         </w:rPr>
-        <w:t xml:space="preserve"> TestWriteToFile(</w:t>
-      </w:r>
+        <w:t xml:space="preserve"> </w:t>
+      </w:r>
+      <w:proofErr w:type="spellStart"/>
+      <w:proofErr w:type="gramStart"/>
+      <w:r>
+        <w:rPr>
+          <w:rFonts w:ascii="Cascadia Mono" w:hAnsi="Cascadia Mono" w:cs="Cascadia Mono"/>
+          <w:color w:val="000000"/>
+          <w:kern w:val="0"/>
+          <w:sz w:val="19"/>
+          <w:szCs w:val="19"/>
+        </w:rPr>
+        <w:t>TestWriteToFile</w:t>
+      </w:r>
+      <w:proofErr w:type="spellEnd"/>
+      <w:r>
+        <w:rPr>
+          <w:rFonts w:ascii="Cascadia Mono" w:hAnsi="Cascadia Mono" w:cs="Cascadia Mono"/>
+          <w:color w:val="000000"/>
+          <w:kern w:val="0"/>
+          <w:sz w:val="19"/>
+          <w:szCs w:val="19"/>
+        </w:rPr>
+        <w:t>(</w:t>
+      </w:r>
+      <w:proofErr w:type="gramEnd"/>
       <w:r>
         <w:rPr>
           <w:rFonts w:ascii="Cascadia Mono" w:hAnsi="Cascadia Mono" w:cs="Cascadia Mono"/>
@@ -6362,8 +7748,54 @@
           <w:sz w:val="19"/>
           <w:szCs w:val="19"/>
         </w:rPr>
-        <w:t>* filePtr = openFile(</w:t>
-      </w:r>
+        <w:t xml:space="preserve">* </w:t>
+      </w:r>
+      <w:proofErr w:type="spellStart"/>
+      <w:r>
+        <w:rPr>
+          <w:rFonts w:ascii="Cascadia Mono" w:hAnsi="Cascadia Mono" w:cs="Cascadia Mono"/>
+          <w:color w:val="000000"/>
+          <w:kern w:val="0"/>
+          <w:sz w:val="19"/>
+          <w:szCs w:val="19"/>
+        </w:rPr>
+        <w:t>filePtr</w:t>
+      </w:r>
+      <w:proofErr w:type="spellEnd"/>
+      <w:r>
+        <w:rPr>
+          <w:rFonts w:ascii="Cascadia Mono" w:hAnsi="Cascadia Mono" w:cs="Cascadia Mono"/>
+          <w:color w:val="000000"/>
+          <w:kern w:val="0"/>
+          <w:sz w:val="19"/>
+          <w:szCs w:val="19"/>
+        </w:rPr>
+        <w:t xml:space="preserve"> = </w:t>
+      </w:r>
+      <w:proofErr w:type="spellStart"/>
+      <w:proofErr w:type="gramStart"/>
+      <w:r>
+        <w:rPr>
+          <w:rFonts w:ascii="Cascadia Mono" w:hAnsi="Cascadia Mono" w:cs="Cascadia Mono"/>
+          <w:color w:val="000000"/>
+          <w:kern w:val="0"/>
+          <w:sz w:val="19"/>
+          <w:szCs w:val="19"/>
+        </w:rPr>
+        <w:t>openFile</w:t>
+      </w:r>
+      <w:proofErr w:type="spellEnd"/>
+      <w:r>
+        <w:rPr>
+          <w:rFonts w:ascii="Cascadia Mono" w:hAnsi="Cascadia Mono" w:cs="Cascadia Mono"/>
+          <w:color w:val="000000"/>
+          <w:kern w:val="0"/>
+          <w:sz w:val="19"/>
+          <w:szCs w:val="19"/>
+        </w:rPr>
+        <w:t>(</w:t>
+      </w:r>
+      <w:proofErr w:type="gramEnd"/>
       <w:r>
         <w:rPr>
           <w:rFonts w:ascii="Cascadia Mono" w:hAnsi="Cascadia Mono" w:cs="Cascadia Mono"/>
@@ -6372,7 +7804,29 @@
           <w:sz w:val="19"/>
           <w:szCs w:val="19"/>
         </w:rPr>
-        <w:t>"vehicles.vhs"</w:t>
+        <w:t>"</w:t>
+      </w:r>
+      <w:proofErr w:type="spellStart"/>
+      <w:r>
+        <w:rPr>
+          <w:rFonts w:ascii="Cascadia Mono" w:hAnsi="Cascadia Mono" w:cs="Cascadia Mono"/>
+          <w:color w:val="A31515"/>
+          <w:kern w:val="0"/>
+          <w:sz w:val="19"/>
+          <w:szCs w:val="19"/>
+        </w:rPr>
+        <w:t>vehicles.vhs</w:t>
+      </w:r>
+      <w:proofErr w:type="spellEnd"/>
+      <w:r>
+        <w:rPr>
+          <w:rFonts w:ascii="Cascadia Mono" w:hAnsi="Cascadia Mono" w:cs="Cascadia Mono"/>
+          <w:color w:val="A31515"/>
+          <w:kern w:val="0"/>
+          <w:sz w:val="19"/>
+          <w:szCs w:val="19"/>
+        </w:rPr>
+        <w:t>"</w:t>
       </w:r>
       <w:r>
         <w:rPr>
@@ -6392,7 +7846,29 @@
           <w:sz w:val="19"/>
           <w:szCs w:val="19"/>
         </w:rPr>
-        <w:t>"wb"</w:t>
+        <w:t>"</w:t>
+      </w:r>
+      <w:proofErr w:type="spellStart"/>
+      <w:r>
+        <w:rPr>
+          <w:rFonts w:ascii="Cascadia Mono" w:hAnsi="Cascadia Mono" w:cs="Cascadia Mono"/>
+          <w:color w:val="A31515"/>
+          <w:kern w:val="0"/>
+          <w:sz w:val="19"/>
+          <w:szCs w:val="19"/>
+        </w:rPr>
+        <w:t>wb</w:t>
+      </w:r>
+      <w:proofErr w:type="spellEnd"/>
+      <w:r>
+        <w:rPr>
+          <w:rFonts w:ascii="Cascadia Mono" w:hAnsi="Cascadia Mono" w:cs="Cascadia Mono"/>
+          <w:color w:val="A31515"/>
+          <w:kern w:val="0"/>
+          <w:sz w:val="19"/>
+          <w:szCs w:val="19"/>
+        </w:rPr>
+        <w:t>"</w:t>
       </w:r>
       <w:r>
         <w:rPr>
@@ -6428,8 +7904,31 @@
           <w:szCs w:val="19"/>
         </w:rPr>
         <w:tab/>
-        <w:t>writeGarageToFile(</w:t>
-      </w:r>
+      </w:r>
+      <w:proofErr w:type="spellStart"/>
+      <w:proofErr w:type="gramStart"/>
+      <w:r>
+        <w:rPr>
+          <w:rFonts w:ascii="Cascadia Mono" w:hAnsi="Cascadia Mono" w:cs="Cascadia Mono"/>
+          <w:color w:val="000000"/>
+          <w:kern w:val="0"/>
+          <w:sz w:val="19"/>
+          <w:szCs w:val="19"/>
+        </w:rPr>
+        <w:t>writeGarageToFile</w:t>
+      </w:r>
+      <w:proofErr w:type="spellEnd"/>
+      <w:r>
+        <w:rPr>
+          <w:rFonts w:ascii="Cascadia Mono" w:hAnsi="Cascadia Mono" w:cs="Cascadia Mono"/>
+          <w:color w:val="000000"/>
+          <w:kern w:val="0"/>
+          <w:sz w:val="19"/>
+          <w:szCs w:val="19"/>
+        </w:rPr>
+        <w:t>(</w:t>
+      </w:r>
+      <w:proofErr w:type="gramEnd"/>
       <w:r>
         <w:rPr>
           <w:rFonts w:ascii="Cascadia Mono" w:hAnsi="Cascadia Mono" w:cs="Cascadia Mono"/>
@@ -6448,7 +7947,29 @@
           <w:sz w:val="19"/>
           <w:szCs w:val="19"/>
         </w:rPr>
-        <w:t>, filePtr);</w:t>
+        <w:t xml:space="preserve">, </w:t>
+      </w:r>
+      <w:proofErr w:type="spellStart"/>
+      <w:r>
+        <w:rPr>
+          <w:rFonts w:ascii="Cascadia Mono" w:hAnsi="Cascadia Mono" w:cs="Cascadia Mono"/>
+          <w:color w:val="000000"/>
+          <w:kern w:val="0"/>
+          <w:sz w:val="19"/>
+          <w:szCs w:val="19"/>
+        </w:rPr>
+        <w:t>filePtr</w:t>
+      </w:r>
+      <w:proofErr w:type="spellEnd"/>
+      <w:r>
+        <w:rPr>
+          <w:rFonts w:ascii="Cascadia Mono" w:hAnsi="Cascadia Mono" w:cs="Cascadia Mono"/>
+          <w:color w:val="000000"/>
+          <w:kern w:val="0"/>
+          <w:sz w:val="19"/>
+          <w:szCs w:val="19"/>
+        </w:rPr>
+        <w:t>);</w:t>
       </w:r>
     </w:p>
     <w:p>
@@ -6474,8 +7995,53 @@
           <w:szCs w:val="19"/>
         </w:rPr>
         <w:tab/>
-        <w:t>fclose(filePtr);</w:t>
-      </w:r>
+      </w:r>
+      <w:proofErr w:type="spellStart"/>
+      <w:r>
+        <w:rPr>
+          <w:rFonts w:ascii="Cascadia Mono" w:hAnsi="Cascadia Mono" w:cs="Cascadia Mono"/>
+          <w:color w:val="000000"/>
+          <w:kern w:val="0"/>
+          <w:sz w:val="19"/>
+          <w:szCs w:val="19"/>
+        </w:rPr>
+        <w:t>fclose</w:t>
+      </w:r>
+      <w:proofErr w:type="spellEnd"/>
+      <w:r>
+        <w:rPr>
+          <w:rFonts w:ascii="Cascadia Mono" w:hAnsi="Cascadia Mono" w:cs="Cascadia Mono"/>
+          <w:color w:val="000000"/>
+          <w:kern w:val="0"/>
+          <w:sz w:val="19"/>
+          <w:szCs w:val="19"/>
+        </w:rPr>
+        <w:t>(</w:t>
+      </w:r>
+      <w:proofErr w:type="spellStart"/>
+      <w:r>
+        <w:rPr>
+          <w:rFonts w:ascii="Cascadia Mono" w:hAnsi="Cascadia Mono" w:cs="Cascadia Mono"/>
+          <w:color w:val="000000"/>
+          <w:kern w:val="0"/>
+          <w:sz w:val="19"/>
+          <w:szCs w:val="19"/>
+        </w:rPr>
+        <w:t>filePtr</w:t>
+      </w:r>
+      <w:proofErr w:type="spellEnd"/>
+      <w:proofErr w:type="gramStart"/>
+      <w:r>
+        <w:rPr>
+          <w:rFonts w:ascii="Cascadia Mono" w:hAnsi="Cascadia Mono" w:cs="Cascadia Mono"/>
+          <w:color w:val="000000"/>
+          <w:kern w:val="0"/>
+          <w:sz w:val="19"/>
+          <w:szCs w:val="19"/>
+        </w:rPr>
+        <w:t>);</w:t>
+      </w:r>
+      <w:proofErr w:type="gramEnd"/>
     </w:p>
     <w:p>
       <w:pPr>
@@ -6564,8 +8130,20 @@
           <w:sz w:val="19"/>
           <w:szCs w:val="19"/>
         </w:rPr>
-        <w:t xml:space="preserve"> main(</w:t>
-      </w:r>
+        <w:t xml:space="preserve"> </w:t>
+      </w:r>
+      <w:proofErr w:type="gramStart"/>
+      <w:r>
+        <w:rPr>
+          <w:rFonts w:ascii="Cascadia Mono" w:hAnsi="Cascadia Mono" w:cs="Cascadia Mono"/>
+          <w:color w:val="000000"/>
+          <w:kern w:val="0"/>
+          <w:sz w:val="19"/>
+          <w:szCs w:val="19"/>
+        </w:rPr>
+        <w:t>main(</w:t>
+      </w:r>
+      <w:proofErr w:type="gramEnd"/>
       <w:r>
         <w:rPr>
           <w:rFonts w:ascii="Cascadia Mono" w:hAnsi="Cascadia Mono" w:cs="Cascadia Mono"/>
@@ -6586,6 +8164,7 @@
         </w:rPr>
         <w:t xml:space="preserve"> </w:t>
       </w:r>
+      <w:proofErr w:type="spellStart"/>
       <w:r>
         <w:rPr>
           <w:rFonts w:ascii="Cascadia Mono" w:hAnsi="Cascadia Mono" w:cs="Cascadia Mono"/>
@@ -6596,6 +8175,7 @@
         </w:rPr>
         <w:t>argc</w:t>
       </w:r>
+      <w:proofErr w:type="spellEnd"/>
       <w:r>
         <w:rPr>
           <w:rFonts w:ascii="Cascadia Mono" w:hAnsi="Cascadia Mono" w:cs="Cascadia Mono"/>
@@ -6626,6 +8206,7 @@
         </w:rPr>
         <w:t xml:space="preserve">** </w:t>
       </w:r>
+      <w:proofErr w:type="spellStart"/>
       <w:r>
         <w:rPr>
           <w:rFonts w:ascii="Cascadia Mono" w:hAnsi="Cascadia Mono" w:cs="Cascadia Mono"/>
@@ -6636,6 +8217,7 @@
         </w:rPr>
         <w:t>argv</w:t>
       </w:r>
+      <w:proofErr w:type="spellEnd"/>
       <w:r>
         <w:rPr>
           <w:rFonts w:ascii="Cascadia Mono" w:hAnsi="Cascadia Mono" w:cs="Cascadia Mono"/>
@@ -6715,7 +8297,18 @@
           <w:sz w:val="19"/>
           <w:szCs w:val="19"/>
         </w:rPr>
-        <w:t xml:space="preserve"> g = { </w:t>
+        <w:t xml:space="preserve"> g = </w:t>
+      </w:r>
+      <w:proofErr w:type="gramStart"/>
+      <w:r>
+        <w:rPr>
+          <w:rFonts w:ascii="Cascadia Mono" w:hAnsi="Cascadia Mono" w:cs="Cascadia Mono"/>
+          <w:color w:val="000000"/>
+          <w:kern w:val="0"/>
+          <w:sz w:val="19"/>
+          <w:szCs w:val="19"/>
+        </w:rPr>
+        <w:t xml:space="preserve">{ </w:t>
       </w:r>
       <w:r>
         <w:rPr>
@@ -6727,6 +8320,7 @@
         </w:rPr>
         <w:t>NULL</w:t>
       </w:r>
+      <w:proofErr w:type="gramEnd"/>
       <w:r>
         <w:rPr>
           <w:rFonts w:ascii="Cascadia Mono" w:hAnsi="Cascadia Mono" w:cs="Cascadia Mono"/>
@@ -6761,8 +8355,41 @@
           <w:szCs w:val="19"/>
         </w:rPr>
         <w:tab/>
-        <w:t>enterVehicles(&amp;g);</w:t>
-      </w:r>
+      </w:r>
+      <w:proofErr w:type="spellStart"/>
+      <w:r>
+        <w:rPr>
+          <w:rFonts w:ascii="Cascadia Mono" w:hAnsi="Cascadia Mono" w:cs="Cascadia Mono"/>
+          <w:color w:val="000000"/>
+          <w:kern w:val="0"/>
+          <w:sz w:val="19"/>
+          <w:szCs w:val="19"/>
+        </w:rPr>
+        <w:t>enterVehicles</w:t>
+      </w:r>
+      <w:proofErr w:type="spellEnd"/>
+      <w:r>
+        <w:rPr>
+          <w:rFonts w:ascii="Cascadia Mono" w:hAnsi="Cascadia Mono" w:cs="Cascadia Mono"/>
+          <w:color w:val="000000"/>
+          <w:kern w:val="0"/>
+          <w:sz w:val="19"/>
+          <w:szCs w:val="19"/>
+        </w:rPr>
+        <w:t>(&amp;g</w:t>
+      </w:r>
+      <w:proofErr w:type="gramStart"/>
+      <w:r>
+        <w:rPr>
+          <w:rFonts w:ascii="Cascadia Mono" w:hAnsi="Cascadia Mono" w:cs="Cascadia Mono"/>
+          <w:color w:val="000000"/>
+          <w:kern w:val="0"/>
+          <w:sz w:val="19"/>
+          <w:szCs w:val="19"/>
+        </w:rPr>
+        <w:t>);</w:t>
+      </w:r>
+      <w:proofErr w:type="gramEnd"/>
     </w:p>
     <w:p>
       <w:pPr>
@@ -6779,8 +8406,41 @@
           <w:szCs w:val="19"/>
         </w:rPr>
         <w:tab/>
-        <w:t>TestWriteToFile(g);</w:t>
-      </w:r>
+      </w:r>
+      <w:proofErr w:type="spellStart"/>
+      <w:r>
+        <w:rPr>
+          <w:rFonts w:ascii="Cascadia Mono" w:hAnsi="Cascadia Mono" w:cs="Cascadia Mono"/>
+          <w:color w:val="000000"/>
+          <w:kern w:val="0"/>
+          <w:sz w:val="19"/>
+          <w:szCs w:val="19"/>
+        </w:rPr>
+        <w:t>TestWriteToFile</w:t>
+      </w:r>
+      <w:proofErr w:type="spellEnd"/>
+      <w:r>
+        <w:rPr>
+          <w:rFonts w:ascii="Cascadia Mono" w:hAnsi="Cascadia Mono" w:cs="Cascadia Mono"/>
+          <w:color w:val="000000"/>
+          <w:kern w:val="0"/>
+          <w:sz w:val="19"/>
+          <w:szCs w:val="19"/>
+        </w:rPr>
+        <w:t>(g</w:t>
+      </w:r>
+      <w:proofErr w:type="gramStart"/>
+      <w:r>
+        <w:rPr>
+          <w:rFonts w:ascii="Cascadia Mono" w:hAnsi="Cascadia Mono" w:cs="Cascadia Mono"/>
+          <w:color w:val="000000"/>
+          <w:kern w:val="0"/>
+          <w:sz w:val="19"/>
+          <w:szCs w:val="19"/>
+        </w:rPr>
+        <w:t>);</w:t>
+      </w:r>
+      <w:proofErr w:type="gramEnd"/>
     </w:p>
     <w:p>
       <w:pPr>
@@ -6827,8 +8487,32 @@
           <w:sz w:val="19"/>
           <w:szCs w:val="19"/>
         </w:rPr>
-        <w:t xml:space="preserve"> TestReadFromFile(</w:t>
-      </w:r>
+        <w:t xml:space="preserve"> </w:t>
+      </w:r>
+      <w:proofErr w:type="spellStart"/>
+      <w:proofErr w:type="gramStart"/>
+      <w:r>
+        <w:rPr>
+          <w:rFonts w:ascii="Cascadia Mono" w:hAnsi="Cascadia Mono" w:cs="Cascadia Mono"/>
+          <w:color w:val="000000"/>
+          <w:kern w:val="0"/>
+          <w:sz w:val="19"/>
+          <w:szCs w:val="19"/>
+        </w:rPr>
+        <w:t>TestReadFromFile</w:t>
+      </w:r>
+      <w:proofErr w:type="spellEnd"/>
+      <w:r>
+        <w:rPr>
+          <w:rFonts w:ascii="Cascadia Mono" w:hAnsi="Cascadia Mono" w:cs="Cascadia Mono"/>
+          <w:color w:val="000000"/>
+          <w:kern w:val="0"/>
+          <w:sz w:val="19"/>
+          <w:szCs w:val="19"/>
+        </w:rPr>
+        <w:t>(</w:t>
+      </w:r>
+      <w:proofErr w:type="gramEnd"/>
       <w:r>
         <w:rPr>
           <w:rFonts w:ascii="Cascadia Mono" w:hAnsi="Cascadia Mono" w:cs="Cascadia Mono"/>
@@ -6937,8 +8621,54 @@
           <w:sz w:val="19"/>
           <w:szCs w:val="19"/>
         </w:rPr>
-        <w:t>* filePtr = openFile(</w:t>
-      </w:r>
+        <w:t xml:space="preserve">* </w:t>
+      </w:r>
+      <w:proofErr w:type="spellStart"/>
+      <w:r>
+        <w:rPr>
+          <w:rFonts w:ascii="Cascadia Mono" w:hAnsi="Cascadia Mono" w:cs="Cascadia Mono"/>
+          <w:color w:val="000000"/>
+          <w:kern w:val="0"/>
+          <w:sz w:val="19"/>
+          <w:szCs w:val="19"/>
+        </w:rPr>
+        <w:t>filePtr</w:t>
+      </w:r>
+      <w:proofErr w:type="spellEnd"/>
+      <w:r>
+        <w:rPr>
+          <w:rFonts w:ascii="Cascadia Mono" w:hAnsi="Cascadia Mono" w:cs="Cascadia Mono"/>
+          <w:color w:val="000000"/>
+          <w:kern w:val="0"/>
+          <w:sz w:val="19"/>
+          <w:szCs w:val="19"/>
+        </w:rPr>
+        <w:t xml:space="preserve"> = </w:t>
+      </w:r>
+      <w:proofErr w:type="spellStart"/>
+      <w:proofErr w:type="gramStart"/>
+      <w:r>
+        <w:rPr>
+          <w:rFonts w:ascii="Cascadia Mono" w:hAnsi="Cascadia Mono" w:cs="Cascadia Mono"/>
+          <w:color w:val="000000"/>
+          <w:kern w:val="0"/>
+          <w:sz w:val="19"/>
+          <w:szCs w:val="19"/>
+        </w:rPr>
+        <w:t>openFile</w:t>
+      </w:r>
+      <w:proofErr w:type="spellEnd"/>
+      <w:r>
+        <w:rPr>
+          <w:rFonts w:ascii="Cascadia Mono" w:hAnsi="Cascadia Mono" w:cs="Cascadia Mono"/>
+          <w:color w:val="000000"/>
+          <w:kern w:val="0"/>
+          <w:sz w:val="19"/>
+          <w:szCs w:val="19"/>
+        </w:rPr>
+        <w:t>(</w:t>
+      </w:r>
+      <w:proofErr w:type="gramEnd"/>
       <w:r>
         <w:rPr>
           <w:rFonts w:ascii="Cascadia Mono" w:hAnsi="Cascadia Mono" w:cs="Cascadia Mono"/>
@@ -6947,7 +8677,29 @@
           <w:sz w:val="19"/>
           <w:szCs w:val="19"/>
         </w:rPr>
-        <w:t>"vehicles.vhs"</w:t>
+        <w:t>"</w:t>
+      </w:r>
+      <w:proofErr w:type="spellStart"/>
+      <w:r>
+        <w:rPr>
+          <w:rFonts w:ascii="Cascadia Mono" w:hAnsi="Cascadia Mono" w:cs="Cascadia Mono"/>
+          <w:color w:val="A31515"/>
+          <w:kern w:val="0"/>
+          <w:sz w:val="19"/>
+          <w:szCs w:val="19"/>
+        </w:rPr>
+        <w:t>vehicles.vhs</w:t>
+      </w:r>
+      <w:proofErr w:type="spellEnd"/>
+      <w:r>
+        <w:rPr>
+          <w:rFonts w:ascii="Cascadia Mono" w:hAnsi="Cascadia Mono" w:cs="Cascadia Mono"/>
+          <w:color w:val="A31515"/>
+          <w:kern w:val="0"/>
+          <w:sz w:val="19"/>
+          <w:szCs w:val="19"/>
+        </w:rPr>
+        <w:t>"</w:t>
       </w:r>
       <w:r>
         <w:rPr>
@@ -6967,7 +8719,29 @@
           <w:sz w:val="19"/>
           <w:szCs w:val="19"/>
         </w:rPr>
-        <w:t>"rb"</w:t>
+        <w:t>"</w:t>
+      </w:r>
+      <w:proofErr w:type="spellStart"/>
+      <w:r>
+        <w:rPr>
+          <w:rFonts w:ascii="Cascadia Mono" w:hAnsi="Cascadia Mono" w:cs="Cascadia Mono"/>
+          <w:color w:val="A31515"/>
+          <w:kern w:val="0"/>
+          <w:sz w:val="19"/>
+          <w:szCs w:val="19"/>
+        </w:rPr>
+        <w:t>rb</w:t>
+      </w:r>
+      <w:proofErr w:type="spellEnd"/>
+      <w:r>
+        <w:rPr>
+          <w:rFonts w:ascii="Cascadia Mono" w:hAnsi="Cascadia Mono" w:cs="Cascadia Mono"/>
+          <w:color w:val="A31515"/>
+          <w:kern w:val="0"/>
+          <w:sz w:val="19"/>
+          <w:szCs w:val="19"/>
+        </w:rPr>
+        <w:t>"</w:t>
       </w:r>
       <w:r>
         <w:rPr>
@@ -7003,8 +8777,31 @@
           <w:szCs w:val="19"/>
         </w:rPr>
         <w:tab/>
-        <w:t>readGarageFromFile(</w:t>
-      </w:r>
+      </w:r>
+      <w:proofErr w:type="spellStart"/>
+      <w:proofErr w:type="gramStart"/>
+      <w:r>
+        <w:rPr>
+          <w:rFonts w:ascii="Cascadia Mono" w:hAnsi="Cascadia Mono" w:cs="Cascadia Mono"/>
+          <w:color w:val="000000"/>
+          <w:kern w:val="0"/>
+          <w:sz w:val="19"/>
+          <w:szCs w:val="19"/>
+        </w:rPr>
+        <w:t>readGarageFromFile</w:t>
+      </w:r>
+      <w:proofErr w:type="spellEnd"/>
+      <w:r>
+        <w:rPr>
+          <w:rFonts w:ascii="Cascadia Mono" w:hAnsi="Cascadia Mono" w:cs="Cascadia Mono"/>
+          <w:color w:val="000000"/>
+          <w:kern w:val="0"/>
+          <w:sz w:val="19"/>
+          <w:szCs w:val="19"/>
+        </w:rPr>
+        <w:t>(</w:t>
+      </w:r>
+      <w:proofErr w:type="gramEnd"/>
       <w:r>
         <w:rPr>
           <w:rFonts w:ascii="Cascadia Mono" w:hAnsi="Cascadia Mono" w:cs="Cascadia Mono"/>
@@ -7023,7 +8820,29 @@
           <w:sz w:val="19"/>
           <w:szCs w:val="19"/>
         </w:rPr>
-        <w:t>, filePtr);</w:t>
+        <w:t xml:space="preserve">, </w:t>
+      </w:r>
+      <w:proofErr w:type="spellStart"/>
+      <w:r>
+        <w:rPr>
+          <w:rFonts w:ascii="Cascadia Mono" w:hAnsi="Cascadia Mono" w:cs="Cascadia Mono"/>
+          <w:color w:val="000000"/>
+          <w:kern w:val="0"/>
+          <w:sz w:val="19"/>
+          <w:szCs w:val="19"/>
+        </w:rPr>
+        <w:t>filePtr</w:t>
+      </w:r>
+      <w:proofErr w:type="spellEnd"/>
+      <w:r>
+        <w:rPr>
+          <w:rFonts w:ascii="Cascadia Mono" w:hAnsi="Cascadia Mono" w:cs="Cascadia Mono"/>
+          <w:color w:val="000000"/>
+          <w:kern w:val="0"/>
+          <w:sz w:val="19"/>
+          <w:szCs w:val="19"/>
+        </w:rPr>
+        <w:t>);</w:t>
       </w:r>
     </w:p>
     <w:p>
@@ -7049,8 +8868,53 @@
           <w:szCs w:val="19"/>
         </w:rPr>
         <w:tab/>
-        <w:t>fclose(filePtr);</w:t>
-      </w:r>
+      </w:r>
+      <w:proofErr w:type="spellStart"/>
+      <w:r>
+        <w:rPr>
+          <w:rFonts w:ascii="Cascadia Mono" w:hAnsi="Cascadia Mono" w:cs="Cascadia Mono"/>
+          <w:color w:val="000000"/>
+          <w:kern w:val="0"/>
+          <w:sz w:val="19"/>
+          <w:szCs w:val="19"/>
+        </w:rPr>
+        <w:t>fclose</w:t>
+      </w:r>
+      <w:proofErr w:type="spellEnd"/>
+      <w:r>
+        <w:rPr>
+          <w:rFonts w:ascii="Cascadia Mono" w:hAnsi="Cascadia Mono" w:cs="Cascadia Mono"/>
+          <w:color w:val="000000"/>
+          <w:kern w:val="0"/>
+          <w:sz w:val="19"/>
+          <w:szCs w:val="19"/>
+        </w:rPr>
+        <w:t>(</w:t>
+      </w:r>
+      <w:proofErr w:type="spellStart"/>
+      <w:r>
+        <w:rPr>
+          <w:rFonts w:ascii="Cascadia Mono" w:hAnsi="Cascadia Mono" w:cs="Cascadia Mono"/>
+          <w:color w:val="000000"/>
+          <w:kern w:val="0"/>
+          <w:sz w:val="19"/>
+          <w:szCs w:val="19"/>
+        </w:rPr>
+        <w:t>filePtr</w:t>
+      </w:r>
+      <w:proofErr w:type="spellEnd"/>
+      <w:proofErr w:type="gramStart"/>
+      <w:r>
+        <w:rPr>
+          <w:rFonts w:ascii="Cascadia Mono" w:hAnsi="Cascadia Mono" w:cs="Cascadia Mono"/>
+          <w:color w:val="000000"/>
+          <w:kern w:val="0"/>
+          <w:sz w:val="19"/>
+          <w:szCs w:val="19"/>
+        </w:rPr>
+        <w:t>);</w:t>
+      </w:r>
+      <w:proofErr w:type="gramEnd"/>
     </w:p>
     <w:p>
       <w:pPr>
@@ -7139,8 +9003,20 @@
           <w:sz w:val="19"/>
           <w:szCs w:val="19"/>
         </w:rPr>
-        <w:t xml:space="preserve"> main(</w:t>
-      </w:r>
+        <w:t xml:space="preserve"> </w:t>
+      </w:r>
+      <w:proofErr w:type="gramStart"/>
+      <w:r>
+        <w:rPr>
+          <w:rFonts w:ascii="Cascadia Mono" w:hAnsi="Cascadia Mono" w:cs="Cascadia Mono"/>
+          <w:color w:val="000000"/>
+          <w:kern w:val="0"/>
+          <w:sz w:val="19"/>
+          <w:szCs w:val="19"/>
+        </w:rPr>
+        <w:t>main(</w:t>
+      </w:r>
+      <w:proofErr w:type="gramEnd"/>
       <w:r>
         <w:rPr>
           <w:rFonts w:ascii="Cascadia Mono" w:hAnsi="Cascadia Mono" w:cs="Cascadia Mono"/>
@@ -7161,6 +9037,7 @@
         </w:rPr>
         <w:t xml:space="preserve"> </w:t>
       </w:r>
+      <w:proofErr w:type="spellStart"/>
       <w:r>
         <w:rPr>
           <w:rFonts w:ascii="Cascadia Mono" w:hAnsi="Cascadia Mono" w:cs="Cascadia Mono"/>
@@ -7171,6 +9048,7 @@
         </w:rPr>
         <w:t>argc</w:t>
       </w:r>
+      <w:proofErr w:type="spellEnd"/>
       <w:r>
         <w:rPr>
           <w:rFonts w:ascii="Cascadia Mono" w:hAnsi="Cascadia Mono" w:cs="Cascadia Mono"/>
@@ -7201,6 +9079,7 @@
         </w:rPr>
         <w:t xml:space="preserve">** </w:t>
       </w:r>
+      <w:proofErr w:type="spellStart"/>
       <w:r>
         <w:rPr>
           <w:rFonts w:ascii="Cascadia Mono" w:hAnsi="Cascadia Mono" w:cs="Cascadia Mono"/>
@@ -7211,6 +9090,7 @@
         </w:rPr>
         <w:t>argv</w:t>
       </w:r>
+      <w:proofErr w:type="spellEnd"/>
       <w:r>
         <w:rPr>
           <w:rFonts w:ascii="Cascadia Mono" w:hAnsi="Cascadia Mono" w:cs="Cascadia Mono"/>
@@ -7289,7 +9169,18 @@
           <w:sz w:val="19"/>
           <w:szCs w:val="19"/>
         </w:rPr>
-        <w:t xml:space="preserve"> g = { </w:t>
+        <w:t xml:space="preserve"> g = </w:t>
+      </w:r>
+      <w:proofErr w:type="gramStart"/>
+      <w:r>
+        <w:rPr>
+          <w:rFonts w:ascii="Cascadia Mono" w:hAnsi="Cascadia Mono" w:cs="Cascadia Mono"/>
+          <w:color w:val="000000"/>
+          <w:kern w:val="0"/>
+          <w:sz w:val="19"/>
+          <w:szCs w:val="19"/>
+        </w:rPr>
+        <w:t xml:space="preserve">{ </w:t>
       </w:r>
       <w:r>
         <w:rPr>
@@ -7301,6 +9192,7 @@
         </w:rPr>
         <w:t>NULL</w:t>
       </w:r>
+      <w:proofErr w:type="gramEnd"/>
       <w:r>
         <w:rPr>
           <w:rFonts w:ascii="Cascadia Mono" w:hAnsi="Cascadia Mono" w:cs="Cascadia Mono"/>
@@ -7335,8 +9227,41 @@
           <w:szCs w:val="19"/>
         </w:rPr>
         <w:tab/>
-        <w:t>TestReadFromFile(&amp;g);</w:t>
-      </w:r>
+      </w:r>
+      <w:proofErr w:type="spellStart"/>
+      <w:r>
+        <w:rPr>
+          <w:rFonts w:ascii="Cascadia Mono" w:hAnsi="Cascadia Mono" w:cs="Cascadia Mono"/>
+          <w:color w:val="000000"/>
+          <w:kern w:val="0"/>
+          <w:sz w:val="19"/>
+          <w:szCs w:val="19"/>
+        </w:rPr>
+        <w:t>TestReadFromFile</w:t>
+      </w:r>
+      <w:proofErr w:type="spellEnd"/>
+      <w:r>
+        <w:rPr>
+          <w:rFonts w:ascii="Cascadia Mono" w:hAnsi="Cascadia Mono" w:cs="Cascadia Mono"/>
+          <w:color w:val="000000"/>
+          <w:kern w:val="0"/>
+          <w:sz w:val="19"/>
+          <w:szCs w:val="19"/>
+        </w:rPr>
+        <w:t>(&amp;g</w:t>
+      </w:r>
+      <w:proofErr w:type="gramStart"/>
+      <w:r>
+        <w:rPr>
+          <w:rFonts w:ascii="Cascadia Mono" w:hAnsi="Cascadia Mono" w:cs="Cascadia Mono"/>
+          <w:color w:val="000000"/>
+          <w:kern w:val="0"/>
+          <w:sz w:val="19"/>
+          <w:szCs w:val="19"/>
+        </w:rPr>
+        <w:t>);</w:t>
+      </w:r>
+      <w:proofErr w:type="gramEnd"/>
     </w:p>
     <w:p>
       <w:pPr>
@@ -7353,8 +9278,41 @@
           <w:szCs w:val="19"/>
         </w:rPr>
         <w:tab/>
-        <w:t>displayGarage(g);</w:t>
-      </w:r>
+      </w:r>
+      <w:proofErr w:type="spellStart"/>
+      <w:r>
+        <w:rPr>
+          <w:rFonts w:ascii="Cascadia Mono" w:hAnsi="Cascadia Mono" w:cs="Cascadia Mono"/>
+          <w:color w:val="000000"/>
+          <w:kern w:val="0"/>
+          <w:sz w:val="19"/>
+          <w:szCs w:val="19"/>
+        </w:rPr>
+        <w:t>displayGarage</w:t>
+      </w:r>
+      <w:proofErr w:type="spellEnd"/>
+      <w:r>
+        <w:rPr>
+          <w:rFonts w:ascii="Cascadia Mono" w:hAnsi="Cascadia Mono" w:cs="Cascadia Mono"/>
+          <w:color w:val="000000"/>
+          <w:kern w:val="0"/>
+          <w:sz w:val="19"/>
+          <w:szCs w:val="19"/>
+        </w:rPr>
+        <w:t>(g</w:t>
+      </w:r>
+      <w:proofErr w:type="gramStart"/>
+      <w:r>
+        <w:rPr>
+          <w:rFonts w:ascii="Cascadia Mono" w:hAnsi="Cascadia Mono" w:cs="Cascadia Mono"/>
+          <w:color w:val="000000"/>
+          <w:kern w:val="0"/>
+          <w:sz w:val="19"/>
+          <w:szCs w:val="19"/>
+        </w:rPr>
+        <w:t>);</w:t>
+      </w:r>
+      <w:proofErr w:type="gramEnd"/>
     </w:p>
     <w:p>
       <w:pPr>
@@ -7381,6 +9339,7 @@
           <w:lang w:val="en-US"/>
         </w:rPr>
       </w:pPr>
+      <w:proofErr w:type="spellStart"/>
       <w:r>
         <w:rPr>
           <w:b/>
@@ -7389,6 +9348,7 @@
         </w:rPr>
         <w:t>structs.h</w:t>
       </w:r>
+      <w:proofErr w:type="spellEnd"/>
       <w:r>
         <w:rPr>
           <w:lang w:val="en-US"/>
@@ -7399,8 +9359,16 @@
         <w:rPr>
           <w:lang w:val="en-US"/>
         </w:rPr>
-        <w:t xml:space="preserve"> – 1 mark</w:t>
-      </w:r>
+        <w:t xml:space="preserve"> – 1 </w:t>
+      </w:r>
+      <w:proofErr w:type="gramStart"/>
+      <w:r>
+        <w:rPr>
+          <w:lang w:val="en-US"/>
+        </w:rPr>
+        <w:t>mark</w:t>
+      </w:r>
+      <w:proofErr w:type="gramEnd"/>
     </w:p>
     <w:p>
       <w:pPr>
@@ -7419,6 +9387,7 @@
         </w:rPr>
         <w:t xml:space="preserve">In </w:t>
       </w:r>
+      <w:proofErr w:type="spellStart"/>
       <w:r>
         <w:rPr>
           <w:b/>
@@ -7427,6 +9396,7 @@
         </w:rPr>
         <w:t>structs.c</w:t>
       </w:r>
+      <w:proofErr w:type="spellEnd"/>
       <w:r>
         <w:rPr>
           <w:lang w:val="en-US"/>
@@ -7445,6 +9415,7 @@
           <w:lang w:val="en-US"/>
         </w:rPr>
       </w:pPr>
+      <w:proofErr w:type="spellStart"/>
       <w:r>
         <w:rPr>
           <w:b/>
@@ -7453,6 +9424,7 @@
         </w:rPr>
         <w:t>createVehicle</w:t>
       </w:r>
+      <w:proofErr w:type="spellEnd"/>
       <w:r>
         <w:rPr>
           <w:lang w:val="en-US"/>
@@ -7471,6 +9443,7 @@
           <w:lang w:val="en-US"/>
         </w:rPr>
       </w:pPr>
+      <w:proofErr w:type="spellStart"/>
       <w:r>
         <w:rPr>
           <w:b/>
@@ -7479,6 +9452,7 @@
         </w:rPr>
         <w:t>addVehicleToGarage</w:t>
       </w:r>
+      <w:proofErr w:type="spellEnd"/>
       <w:r>
         <w:rPr>
           <w:lang w:val="en-US"/>
@@ -7497,6 +9471,7 @@
           <w:lang w:val="en-US"/>
         </w:rPr>
       </w:pPr>
+      <w:proofErr w:type="spellStart"/>
       <w:r>
         <w:rPr>
           <w:b/>
@@ -7505,6 +9480,7 @@
         </w:rPr>
         <w:t>displayVehicle</w:t>
       </w:r>
+      <w:proofErr w:type="spellEnd"/>
       <w:r>
         <w:rPr>
           <w:lang w:val="en-US"/>
@@ -7523,6 +9499,7 @@
           <w:lang w:val="en-US"/>
         </w:rPr>
       </w:pPr>
+      <w:proofErr w:type="spellStart"/>
       <w:r>
         <w:rPr>
           <w:b/>
@@ -7531,6 +9508,7 @@
         </w:rPr>
         <w:t>displayGarage</w:t>
       </w:r>
+      <w:proofErr w:type="spellEnd"/>
       <w:r>
         <w:rPr>
           <w:lang w:val="en-US"/>
@@ -7549,6 +9527,7 @@
           <w:lang w:val="en-US"/>
         </w:rPr>
       </w:pPr>
+      <w:proofErr w:type="spellStart"/>
       <w:r>
         <w:rPr>
           <w:b/>
@@ -7565,6 +9544,7 @@
         </w:rPr>
         <w:t>.h</w:t>
       </w:r>
+      <w:proofErr w:type="spellEnd"/>
       <w:r>
         <w:rPr>
           <w:lang w:val="en-US"/>
@@ -7575,8 +9555,16 @@
         <w:rPr>
           <w:lang w:val="en-US"/>
         </w:rPr>
-        <w:t>erly set up – 1 mark</w:t>
-      </w:r>
+        <w:t xml:space="preserve">erly set up – 1 </w:t>
+      </w:r>
+      <w:proofErr w:type="gramStart"/>
+      <w:r>
+        <w:rPr>
+          <w:lang w:val="en-US"/>
+        </w:rPr>
+        <w:t>mark</w:t>
+      </w:r>
+      <w:proofErr w:type="gramEnd"/>
     </w:p>
     <w:p>
       <w:pPr>
@@ -7595,6 +9583,7 @@
         </w:rPr>
         <w:t xml:space="preserve">In </w:t>
       </w:r>
+      <w:proofErr w:type="spellStart"/>
       <w:r>
         <w:rPr>
           <w:b/>
@@ -7603,6 +9592,7 @@
         </w:rPr>
         <w:t>fileio.c</w:t>
       </w:r>
+      <w:proofErr w:type="spellEnd"/>
       <w:r>
         <w:rPr>
           <w:lang w:val="en-US"/>
@@ -7621,6 +9611,7 @@
           <w:lang w:val="en-US"/>
         </w:rPr>
       </w:pPr>
+      <w:proofErr w:type="spellStart"/>
       <w:r>
         <w:rPr>
           <w:b/>
@@ -7629,6 +9620,7 @@
         </w:rPr>
         <w:t>openFile</w:t>
       </w:r>
+      <w:proofErr w:type="spellEnd"/>
       <w:r>
         <w:rPr>
           <w:lang w:val="en-US"/>
@@ -7647,6 +9639,7 @@
           <w:lang w:val="en-US"/>
         </w:rPr>
       </w:pPr>
+      <w:proofErr w:type="spellStart"/>
       <w:r>
         <w:rPr>
           <w:b/>
@@ -7655,6 +9648,7 @@
         </w:rPr>
         <w:t>readFile</w:t>
       </w:r>
+      <w:proofErr w:type="spellEnd"/>
       <w:r>
         <w:rPr>
           <w:lang w:val="en-US"/>
@@ -7673,6 +9667,7 @@
           <w:lang w:val="en-US"/>
         </w:rPr>
       </w:pPr>
+      <w:proofErr w:type="spellStart"/>
       <w:r>
         <w:rPr>
           <w:b/>
@@ -7681,6 +9676,7 @@
         </w:rPr>
         <w:t>writeFile</w:t>
       </w:r>
+      <w:proofErr w:type="spellEnd"/>
       <w:r>
         <w:rPr>
           <w:lang w:val="en-US"/>
@@ -7717,6 +9713,7 @@
           <w:lang w:val="en-US"/>
         </w:rPr>
       </w:pPr>
+      <w:proofErr w:type="spellStart"/>
       <w:r>
         <w:rPr>
           <w:b/>
@@ -7725,6 +9722,7 @@
         </w:rPr>
         <w:t>serializeVehicle</w:t>
       </w:r>
+      <w:proofErr w:type="spellEnd"/>
       <w:r>
         <w:rPr>
           <w:lang w:val="en-US"/>
@@ -7743,6 +9741,7 @@
           <w:lang w:val="en-US"/>
         </w:rPr>
       </w:pPr>
+      <w:proofErr w:type="spellStart"/>
       <w:r>
         <w:rPr>
           <w:b/>
@@ -7751,6 +9750,7 @@
         </w:rPr>
         <w:t>writeGarageToFile</w:t>
       </w:r>
+      <w:proofErr w:type="spellEnd"/>
       <w:r>
         <w:rPr>
           <w:lang w:val="en-US"/>
@@ -7769,6 +9769,7 @@
           <w:lang w:val="en-US"/>
         </w:rPr>
       </w:pPr>
+      <w:proofErr w:type="spellStart"/>
       <w:r>
         <w:rPr>
           <w:b/>
@@ -7777,6 +9778,7 @@
         </w:rPr>
         <w:t>readGarageToFile</w:t>
       </w:r>
+      <w:proofErr w:type="spellEnd"/>
       <w:r>
         <w:rPr>
           <w:lang w:val="en-US"/>
@@ -7883,8 +9885,16 @@
         <w:rPr>
           <w:lang w:val="en-US"/>
         </w:rPr>
-        <w:t>Free memory when done – 2 marks</w:t>
-      </w:r>
+        <w:t xml:space="preserve">Free memory when done – 2 </w:t>
+      </w:r>
+      <w:proofErr w:type="gramStart"/>
+      <w:r>
+        <w:rPr>
+          <w:lang w:val="en-US"/>
+        </w:rPr>
+        <w:t>marks</w:t>
+      </w:r>
+      <w:proofErr w:type="gramEnd"/>
     </w:p>
     <w:p>
       <w:pPr>
@@ -7895,8 +9905,13 @@
         </w:numPr>
       </w:pPr>
       <w:r>
-        <w:t>Marks may be adjusted by possible deductions</w:t>
-      </w:r>
+        <w:t xml:space="preserve">Marks may be adjusted by possible </w:t>
+      </w:r>
+      <w:proofErr w:type="gramStart"/>
+      <w:r>
+        <w:t>deductions</w:t>
+      </w:r>
+      <w:proofErr w:type="gramEnd"/>
     </w:p>
     <w:p>
       <w:pPr>
@@ -8003,8 +10018,13 @@
         <w:t>Send to &gt; Compressed (zipped) folder</w:t>
       </w:r>
       <w:r>
-        <w:t xml:space="preserve"> to create a zip file</w:t>
-      </w:r>
+        <w:t xml:space="preserve"> to create a zip </w:t>
+      </w:r>
+      <w:proofErr w:type="gramStart"/>
+      <w:r>
+        <w:t>file</w:t>
+      </w:r>
+      <w:proofErr w:type="gramEnd"/>
     </w:p>
     <w:p>
       <w:pPr>
@@ -8030,7 +10050,7 @@
       </w:r>
     </w:p>
     <w:sectPr>
-      <w:headerReference w:type="default" r:id="rId11"/>
+      <w:headerReference w:type="default" r:id="rId12"/>
       <w:pgSz w:w="12240" w:h="15840"/>
       <w:pgMar w:top="1440" w:right="1440" w:bottom="1440" w:left="1440" w:header="708" w:footer="708" w:gutter="0"/>
       <w:cols w:space="708"/>
@@ -8133,11 +10153,21 @@
     <w:r>
       <w:t xml:space="preserve"> of </w:t>
     </w:r>
-    <w:fldSimple w:instr=" NUMPAGES   \* MERGEFORMAT ">
-      <w:r>
-        <w:t>5</w:t>
-      </w:r>
-    </w:fldSimple>
+    <w:r>
+      <w:fldChar w:fldCharType="begin"/>
+    </w:r>
+    <w:r>
+      <w:instrText xml:space="preserve"> NUMPAGES   \* MERGEFORMAT </w:instrText>
+    </w:r>
+    <w:r>
+      <w:fldChar w:fldCharType="separate"/>
+    </w:r>
+    <w:r>
+      <w:t>5</w:t>
+    </w:r>
+    <w:r>
+      <w:fldChar w:fldCharType="end"/>
+    </w:r>
   </w:p>
 </w:hdr>
 </file>
@@ -9538,4 +11568,16 @@
     </a:ext>
   </a:extLst>
 </a:theme>
+</file>
+
+<file path=customXml/item1.xml><?xml version="1.0" encoding="utf-8"?>
+<b:Sources xmlns:b="http://schemas.openxmlformats.org/officeDocument/2006/bibliography" xmlns="http://schemas.openxmlformats.org/officeDocument/2006/bibliography" SelectedStyle="\APASixthEditionOfficeOnline.xsl" StyleName="APA" Version="6"/>
+</file>
+
+<file path=customXml/itemProps1.xml><?xml version="1.0" encoding="utf-8"?>
+<ds:datastoreItem xmlns:ds="http://schemas.openxmlformats.org/officeDocument/2006/customXml" ds:itemID="{90CE8A62-8B85-451E-8FF1-341E282020D2}">
+  <ds:schemaRefs>
+    <ds:schemaRef ds:uri="http://schemas.openxmlformats.org/officeDocument/2006/bibliography"/>
+  </ds:schemaRefs>
+</ds:datastoreItem>
 </file>
</xml_diff>